<commit_message>
Updated ontwerpdocument, some content-changes but mainly grammar related changes
</commit_message>
<xml_diff>
--- a/docs/Ontwerpdocument.docx
+++ b/docs/Ontwerpdocument.docx
@@ -33,7 +33,7 @@
     </w:p>
     <w:p>
       <w:pPr>
-        <w:pStyle w:val="ContentsHeading"/>
+        <w:pStyle w:val="TOAHeading"/>
         <w:rPr/>
       </w:pPr>
       <w:r>
@@ -229,16 +229,13 @@
         <w:rPr/>
         <w:fldChar w:fldCharType="end"/>
       </w:r>
-      <w:r>
-        <w:br w:type="page"/>
-      </w:r>
     </w:p>
     <w:p>
       <w:pPr>
         <w:pStyle w:val="Heading1"/>
         <w:numPr>
           <w:ilvl w:val="0"/>
-          <w:numId w:val="1"/>
+          <w:numId w:val="2"/>
         </w:numPr>
         <w:rPr>
           <w:lang w:val="nl-NL"/>
@@ -256,15 +253,133 @@
     <w:p>
       <w:pPr>
         <w:pStyle w:val="TextBody"/>
-        <w:rPr>
-          <w:lang w:val="nl-NL"/>
-        </w:rPr>
-      </w:pPr>
-      <w:r>
-        <w:rPr>
-          <w:lang w:val="nl-NL"/>
-        </w:rPr>
-        <w:t>In dit document is het ontwerp voor de hardware interface opdracht van WoR World terug te vinden. Dit is opgedeelde in de verschillende diagrammen die gemaakt zijn met begeleidende tekst. Ook zijn hier de gemaakte ontwerpbeslissingen terug te vinden.</w:t>
+        <w:rPr/>
+      </w:pPr>
+      <w:r>
+        <w:rPr>
+          <w:lang w:val="nl-NL"/>
+        </w:rPr>
+        <w:t xml:space="preserve">In dit document is het ontwerp voor de hardware interface opdracht van WoR World terug te vinden. </w:t>
+      </w:r>
+      <w:r>
+        <w:rPr>
+          <w:lang w:val="nl-NL"/>
+        </w:rPr>
+        <w:t>Allereerst een korte toelichting op de geschreven software voor deze opdracht:</w:t>
+      </w:r>
+    </w:p>
+    <w:p>
+      <w:pPr>
+        <w:pStyle w:val="TextBody"/>
+        <w:rPr/>
+      </w:pPr>
+      <w:r>
+        <w:rPr>
+          <w:lang w:val="nl-NL"/>
+        </w:rPr>
+        <w:t>Voor deze opdracht is er een ‘server’-applicatie gemaakt, welke bestaat uit een highlevel- en een lowleveldriver. Het doel van deze server-applicatie is om aan de hand van binnenkomende instructies een AL5D-robotarm aan te sturen. De verschillende instructies worden binnen de server-applicatie gevalideerd, vertaald en vervolgens via een seriële verbinding naar de robotarm gestuurd. Naast de server-applicatie is er een</w:t>
+      </w:r>
+      <w:r>
+        <w:rPr>
+          <w:rFonts w:ascii="Liberation Serif" w:hAnsi="Liberation Serif"/>
+          <w:b w:val="false"/>
+          <w:i w:val="false"/>
+          <w:caps w:val="false"/>
+          <w:smallCaps w:val="false"/>
+          <w:color w:val="222222"/>
+          <w:spacing w:val="0"/>
+          <w:sz w:val="24"/>
+          <w:szCs w:val="24"/>
+          <w:lang w:val="nl-NL"/>
+        </w:rPr>
+        <w:t xml:space="preserve"> </w:t>
+      </w:r>
+      <w:r>
+        <w:rPr>
+          <w:rFonts w:ascii="Liberation Serif" w:hAnsi="Liberation Serif"/>
+          <w:b w:val="false"/>
+          <w:i w:val="false"/>
+          <w:caps w:val="false"/>
+          <w:smallCaps w:val="false"/>
+          <w:color w:val="000000"/>
+          <w:spacing w:val="0"/>
+          <w:sz w:val="24"/>
+          <w:szCs w:val="24"/>
+          <w:lang w:val="nl-NL"/>
+        </w:rPr>
+        <w:t>client-applicatie ontwikkeld. Deze client-applicatie verstuurt een reeks van verschillende instructies naar de server-applicatie, om zo de robot verschillende acties uit te laten voeren.</w:t>
+      </w:r>
+    </w:p>
+    <w:p>
+      <w:pPr>
+        <w:pStyle w:val="TextBody"/>
+        <w:rPr/>
+      </w:pPr>
+      <w:r>
+        <w:rPr>
+          <w:lang w:val="nl-NL"/>
+        </w:rPr>
+        <w:t xml:space="preserve">In dit ontwerpdocument </w:t>
+      </w:r>
+      <w:r>
+        <w:rPr>
+          <w:lang w:val="nl-NL"/>
+        </w:rPr>
+        <w:t>komen</w:t>
+      </w:r>
+      <w:r>
+        <w:rPr>
+          <w:lang w:val="nl-NL"/>
+        </w:rPr>
+        <w:t xml:space="preserve"> er allereerst gemaakte ontwerpbeslissingen </w:t>
+      </w:r>
+      <w:r>
+        <w:rPr>
+          <w:lang w:val="nl-NL"/>
+        </w:rPr>
+        <w:t>aan bod</w:t>
+      </w:r>
+      <w:r>
+        <w:rPr>
+          <w:lang w:val="nl-NL"/>
+        </w:rPr>
+        <w:t>. Ook zullen er</w:t>
+      </w:r>
+      <w:r>
+        <w:rPr>
+          <w:lang w:val="nl-NL"/>
+        </w:rPr>
+        <w:t xml:space="preserve"> verschillende </w:t>
+      </w:r>
+      <w:r>
+        <w:rPr>
+          <w:lang w:val="nl-NL"/>
+        </w:rPr>
+        <w:t>UML-</w:t>
+      </w:r>
+      <w:r>
+        <w:rPr>
+          <w:lang w:val="nl-NL"/>
+        </w:rPr>
+        <w:t xml:space="preserve">diagrammen </w:t>
+      </w:r>
+      <w:r>
+        <w:rPr>
+          <w:lang w:val="nl-NL"/>
+        </w:rPr>
+        <w:t xml:space="preserve">aan bod komen </w:t>
+      </w:r>
+      <w:r>
+        <w:rPr>
+          <w:lang w:val="nl-NL"/>
+        </w:rPr>
+        <w:t xml:space="preserve">met begeleidende tekst. </w:t>
+      </w:r>
+      <w:r>
+        <w:rPr>
+          <w:lang w:val="nl-NL"/>
+        </w:rPr>
+        <w:t>Het doel van dit document is om de werking van verschillende processen die voorkomen in het systeem inzichtelijk te maken. Daarnaast wordt er toegelicht hoe het systeem voldoet aan de QoS (Quality-of-Service) eisen.</w:t>
       </w:r>
       <w:r>
         <w:br w:type="page"/>
@@ -275,7 +390,7 @@
         <w:pStyle w:val="Heading1"/>
         <w:numPr>
           <w:ilvl w:val="0"/>
-          <w:numId w:val="1"/>
+          <w:numId w:val="2"/>
         </w:numPr>
         <w:rPr/>
       </w:pPr>
@@ -293,7 +408,15 @@
       </w:pPr>
       <w:r>
         <w:rPr/>
-        <w:t>In dit hoofdstuk zijn de gemaakt ontwerpbeslissingen terug te vinden.</w:t>
+        <w:t xml:space="preserve">In dit hoofdstuk zijn </w:t>
+      </w:r>
+      <w:r>
+        <w:rPr/>
+        <w:t xml:space="preserve">een aantal belangrijke </w:t>
+      </w:r>
+      <w:r>
+        <w:rPr/>
+        <w:t>ontwerpbeslissingen terug te vinden.</w:t>
       </w:r>
     </w:p>
     <w:p>
@@ -301,7 +424,7 @@
         <w:pStyle w:val="Heading4"/>
         <w:numPr>
           <w:ilvl w:val="3"/>
-          <w:numId w:val="1"/>
+          <w:numId w:val="2"/>
         </w:numPr>
         <w:rPr/>
       </w:pPr>
@@ -309,7 +432,11 @@
       <w:bookmarkEnd w:id="2"/>
       <w:r>
         <w:rPr/>
-        <w:t>Initialisatie programma</w:t>
+        <w:t xml:space="preserve">Initialisatie </w:t>
+      </w:r>
+      <w:r>
+        <w:rPr/>
+        <w:t>applicatie</w:t>
       </w:r>
     </w:p>
     <w:p>
@@ -319,7 +446,23 @@
       </w:pPr>
       <w:r>
         <w:rPr/>
-        <w:t xml:space="preserve">Volgens de opdracht is het de bedoeling dat de robotarm bij het opstarten van het programma naar de “park” stand gaat. Echter is dit niet mogelijk omdat er in de </w:t>
+        <w:t xml:space="preserve">Volgens de opdracht is het de bedoeling dat de robotarm bij het opstarten van het </w:t>
+      </w:r>
+      <w:r>
+        <w:rPr/>
+        <w:t>systeem</w:t>
+      </w:r>
+      <w:r>
+        <w:rPr/>
+        <w:t xml:space="preserve"> naar de “park” stand gaat. Echter is dit niet </w:t>
+      </w:r>
+      <w:r>
+        <w:rPr/>
+        <w:t xml:space="preserve">altijd </w:t>
+      </w:r>
+      <w:r>
+        <w:rPr/>
+        <w:t xml:space="preserve">mogelijk omdat er in de </w:t>
       </w:r>
       <w:hyperlink r:id="rId2">
         <w:r>
@@ -331,15 +474,37 @@
       </w:hyperlink>
       <w:r>
         <w:rPr/>
-        <w:t xml:space="preserve"> wordt aangegeven dat er aan het eerste commando geen snelheid meegegeven kan worden. Dit omdat de robotarm dan nog niet weet in welke stand hij staat.</w:t>
+        <w:t xml:space="preserve"> wordt aangegeven dat </w:t>
+      </w:r>
+      <w:r>
+        <w:rPr/>
+        <w:t>de snelheid bij</w:t>
+      </w:r>
+      <w:r>
+        <w:rPr/>
+        <w:t xml:space="preserve"> het eerst</w:t>
+      </w:r>
+      <w:r>
+        <w:rPr/>
+        <w:t>e ontvangen</w:t>
+      </w:r>
+      <w:r>
+        <w:rPr/>
+        <w:t xml:space="preserve"> commando </w:t>
+      </w:r>
+      <w:r>
+        <w:rPr/>
+        <w:t>wordt genegeerd</w:t>
+      </w:r>
+      <w:r>
+        <w:rPr/>
+        <w:t>. Dit omdat de robotarm dan nog niet weet in welke stand hij staat.</w:t>
       </w:r>
     </w:p>
     <w:p>
       <w:pPr>
         <w:pStyle w:val="TextBody"/>
-        <w:rPr>
-          <w:lang w:val="en-US"/>
-        </w:rPr>
+        <w:rPr/>
       </w:pPr>
       <w:r>
         <w:rPr>
@@ -370,49 +535,85 @@
     </w:p>
     <w:p>
       <w:pPr>
+        <w:pStyle w:val="TextBody"/>
+        <w:rPr>
+          <w:rFonts w:ascii="Liberation Serif" w:hAnsi="Liberation Serif"/>
+          <w:sz w:val="24"/>
+          <w:szCs w:val="24"/>
+        </w:rPr>
+      </w:pPr>
+      <w:r>
+        <w:rPr>
+          <w:rFonts w:ascii="Liberation Serif" w:hAnsi="Liberation Serif"/>
+          <w:sz w:val="24"/>
+          <w:szCs w:val="24"/>
+          <w:lang w:val="en-US"/>
+        </w:rPr>
+        <w:t>Dit betekent dat wanneer de robot net voor het eerst is aangezet, hij niet binnen de gevraagde 3 secondes naar de park stand zal gaan. De robot zal dit zo snel mogelijk doen.</w:t>
+      </w:r>
+    </w:p>
+    <w:p>
+      <w:pPr>
         <w:pStyle w:val="Heading4"/>
         <w:numPr>
           <w:ilvl w:val="3"/>
-          <w:numId w:val="1"/>
+          <w:numId w:val="2"/>
         </w:numPr>
         <w:rPr/>
       </w:pPr>
-      <w:bookmarkStart w:id="3" w:name="__RefHeading___Toc116_2075580451"/>
-      <w:bookmarkEnd w:id="3"/>
-      <w:r>
-        <w:rPr/>
-        <w:t>Illegale commando’s</w:t>
+      <w:r>
+        <w:rPr/>
+        <w:t xml:space="preserve">Afbreken </w:t>
+      </w:r>
+      <w:r>
+        <w:rPr/>
+        <w:t>applicatie</w:t>
       </w:r>
     </w:p>
     <w:p>
       <w:pPr>
         <w:pStyle w:val="TextBody"/>
-        <w:rPr/>
-      </w:pPr>
-      <w:r>
-        <w:rPr/>
-        <w:t>Zoals in de opdracht aangegeven mogen er alleen waardes worden afgehandeld binnen de toegestane range of motion vallen. Als de waardes niet binnen de range valt zijn er echter twee opties, namelijk het limiteren op de hoogste/laagste toegestane waarde en die uitvoeren of het negeren van het commando. Wij hebben ervoor gekozen om in dit geval het commando te negeren.</w:t>
-      </w:r>
-      <w:r>
-        <w:br w:type="page"/>
-      </w:r>
-    </w:p>
-    <w:p>
-      <w:pPr>
-        <w:pStyle w:val="Heading1"/>
-        <w:numPr>
-          <w:ilvl w:val="0"/>
-          <w:numId w:val="1"/>
-        </w:numPr>
-        <w:rPr/>
-      </w:pPr>
-      <w:r>
-        <w:rPr/>
-        <w:t>QoS Constraint</w:t>
-      </w:r>
-      <w:r>
-        <w:rPr/>
-        <w:t>s</w:t>
+        <w:rPr>
+          <w:rFonts w:ascii="Liberation Serif" w:hAnsi="Liberation Serif"/>
+          <w:sz w:val="24"/>
+          <w:szCs w:val="24"/>
+        </w:rPr>
+      </w:pPr>
+      <w:r>
+        <w:rPr>
+          <w:rFonts w:ascii="Liberation Serif" w:hAnsi="Liberation Serif"/>
+          <w:sz w:val="24"/>
+          <w:szCs w:val="24"/>
+          <w:lang w:val="en-US"/>
+        </w:rPr>
+        <w:t xml:space="preserve">De </w:t>
+      </w:r>
+      <w:r>
+        <w:rPr>
+          <w:rFonts w:ascii="Liberation Serif" w:hAnsi="Liberation Serif"/>
+          <w:sz w:val="24"/>
+          <w:szCs w:val="24"/>
+          <w:lang w:val="en-US"/>
+        </w:rPr>
+        <w:t>server-applicatie kan worden gesloten door een “shutdown” instructie. Wanneer er zo’n instructie binnenkomt zal de robot naar de “park” stand worden gestuurd. Vervolgens zal de server-applicatie be</w:t>
+      </w:r>
+      <w:r>
+        <w:rPr>
+          <w:rFonts w:ascii="Liberation Serif" w:hAnsi="Liberation Serif"/>
+          <w:sz w:val="24"/>
+          <w:szCs w:val="24"/>
+          <w:lang w:val="nl-NL"/>
+        </w:rPr>
+        <w:t>ë</w:t>
+      </w:r>
+      <w:r>
+        <w:rPr>
+          <w:rFonts w:ascii="Liberation Serif" w:hAnsi="Liberation Serif"/>
+          <w:sz w:val="24"/>
+          <w:szCs w:val="24"/>
+          <w:lang w:val="nl-NL"/>
+        </w:rPr>
+        <w:t>indigd worden.</w:t>
       </w:r>
     </w:p>
     <w:p>
@@ -420,13 +621,19 @@
         <w:pStyle w:val="Heading4"/>
         <w:numPr>
           <w:ilvl w:val="3"/>
-          <w:numId w:val="1"/>
+          <w:numId w:val="2"/>
         </w:numPr>
         <w:rPr/>
       </w:pPr>
-      <w:r>
-        <w:rPr/>
-        <w:t>Bewijs SA03</w:t>
+      <w:bookmarkStart w:id="3" w:name="__RefHeading___Toc116_2075580451"/>
+      <w:bookmarkEnd w:id="3"/>
+      <w:r>
+        <w:rPr/>
+        <w:t xml:space="preserve">Out-of-range </w:t>
+      </w:r>
+      <w:r>
+        <w:rPr/>
+        <w:t>commando’s</w:t>
       </w:r>
     </w:p>
     <w:p>
@@ -436,21 +643,53 @@
       </w:pPr>
       <w:r>
         <w:rPr/>
-        <w:t>In dit hoofdstuk wordst bewezen dat de constraint die in SA03 staat gehaald wordt door ons programamma. De constraint is als volgt gedefinieerd : “</w:t>
-      </w:r>
-      <w:r>
-        <w:rPr>
-          <w:i/>
-          <w:iCs/>
-        </w:rPr>
-        <w:t>Als de gripper van AL5D-robotarm naar een locatie (een set van samen-gestelde servohoeken 1 ) wordt gestuurd moet deze binnen 2,3 seconden worden bereikt.</w:t>
-      </w:r>
-      <w:r>
-        <w:rPr>
-          <w:i w:val="false"/>
-          <w:iCs w:val="false"/>
-        </w:rPr>
-        <w:t xml:space="preserve">”. </w:t>
+        <w:t xml:space="preserve">Zoals in de opdracht aangegeven mogen er alleen </w:t>
+      </w:r>
+      <w:r>
+        <w:rPr/>
+        <w:t>hoek</w:t>
+      </w:r>
+      <w:r>
+        <w:rPr/>
+        <w:t xml:space="preserve">waardes worden afgehandeld </w:t>
+      </w:r>
+      <w:r>
+        <w:rPr/>
+        <w:t xml:space="preserve">die </w:t>
+      </w:r>
+      <w:r>
+        <w:rPr/>
+        <w:t>binnen de toegestane range of motion vallen. Als de waardes niet binnen de range val</w:t>
+      </w:r>
+      <w:r>
+        <w:rPr/>
+        <w:t>len</w:t>
+      </w:r>
+      <w:r>
+        <w:rPr/>
+        <w:t xml:space="preserve"> zijn er echter twee opties, namelijk het limiteren op de hoogste/laagste toegestane waarde en die uitvoeren of het negeren van het commando. Wij hebben ervoor gekozen om in dit geval het commando </w:t>
+      </w:r>
+      <w:r>
+        <w:rPr/>
+        <w:t xml:space="preserve">volledig </w:t>
+      </w:r>
+      <w:r>
+        <w:rPr/>
+        <w:t>te negeren.</w:t>
+      </w:r>
+    </w:p>
+    <w:p>
+      <w:pPr>
+        <w:pStyle w:val="Heading4"/>
+        <w:numPr>
+          <w:ilvl w:val="3"/>
+          <w:numId w:val="2"/>
+        </w:numPr>
+        <w:rPr/>
+      </w:pPr>
+      <w:r>
+        <w:rPr/>
+        <w:t>Noodstop</w:t>
       </w:r>
     </w:p>
     <w:p>
@@ -459,29 +698,20 @@
         <w:rPr/>
       </w:pPr>
       <w:r>
-        <w:rPr>
-          <w:i w:val="false"/>
-          <w:iCs w:val="false"/>
-        </w:rPr>
-        <w:t>Om dit aan te tonen hebben we een aantal metingen gedaan waarin te zien is hoelang het duurt tussen het sturen van het commando tot het daadwerkelijk bereiken van de gestelde posititie.</w:t>
-      </w:r>
-    </w:p>
-    <w:p>
-      <w:pPr>
-        <w:pStyle w:val="TextBody"/>
-        <w:rPr/>
-      </w:pPr>
-      <w:r>
-        <w:rPr>
-          <w:i w:val="false"/>
-          <w:iCs w:val="false"/>
-        </w:rPr>
-        <w:t>Hierbij houden we rekening met de volgende aspecten:</w:t>
-      </w:r>
-    </w:p>
-    <w:p>
-      <w:pPr>
-        <w:pStyle w:val="TextBody"/>
+        <w:rPr/>
+        <w:t xml:space="preserve">Een van de eisen was dat de robot gestopt moest kunnen worden. Dit is geimplementeerd, wanneer er een armInstruction message wordt verzonden met als instructie “stop” zal de robot onmiddellijk stoppen met bewegen. Daarnaast worden eventuele move-commando’s uit de move-queue verwijderd. De robot zal zich in een vergrendelde staat bevinden waarin hij alle binnenkomende move-commando’s zal weigeren uit te voeren. Wel is het mogelijk om </w:t>
+      </w:r>
+      <w:r>
+        <w:rPr/>
+        <w:t>de robot te laten afsluiten middels een instructie “shutdown”, waarbij de robot naar de park stand wordt gestuurd. De robot kan weer ontgrendeld worden door de instructie “release” te sturen. Move-commando’s die hierna worden verstuurd zullen dan weer uitgevoerd worden.</w:t>
+      </w:r>
+      <w:r>
+        <w:br w:type="page"/>
+      </w:r>
+    </w:p>
+    <w:p>
+      <w:pPr>
+        <w:pStyle w:val="Heading1"/>
         <w:numPr>
           <w:ilvl w:val="0"/>
           <w:numId w:val="2"/>
@@ -489,334 +719,956 @@
         <w:rPr/>
       </w:pPr>
       <w:r>
-        <w:rPr>
-          <w:i w:val="false"/>
-          <w:iCs w:val="false"/>
-        </w:rPr>
-        <w:t>Tijd voor het versturen van een ROS message.</w:t>
+        <w:rPr/>
+        <w:t>QoS Constraints</w:t>
+      </w:r>
+    </w:p>
+    <w:p>
+      <w:pPr>
+        <w:pStyle w:val="Heading4"/>
+        <w:numPr>
+          <w:ilvl w:val="3"/>
+          <w:numId w:val="2"/>
+        </w:numPr>
+        <w:rPr/>
+      </w:pPr>
+      <w:r>
+        <w:rPr/>
+        <w:t>Timeliness</w:t>
       </w:r>
     </w:p>
     <w:p>
       <w:pPr>
         <w:pStyle w:val="TextBody"/>
+        <w:rPr/>
+      </w:pPr>
+      <w:r>
+        <w:rPr/>
+        <w:t xml:space="preserve">In dit hoofdstuk wordt bewezen dat de constraint die in SA03 staat gehaald wordt door </w:t>
+      </w:r>
+      <w:r>
+        <w:rPr/>
+        <w:t>de applicatie</w:t>
+      </w:r>
+      <w:r>
+        <w:rPr/>
+        <w:t>. De constraint is als volgt gedefinieerd : “</w:t>
+      </w:r>
+      <w:r>
+        <w:rPr>
+          <w:i/>
+          <w:iCs/>
+        </w:rPr>
+        <w:t>Als de gripper van AL5D-robotarm naar een locatie (een set van samen-gestelde servohoeken 1 ) wordt gestuurd moet deze binnen 2,3 seconden worden bereikt.</w:t>
+      </w:r>
+      <w:r>
+        <w:rPr>
+          <w:i w:val="false"/>
+          <w:iCs w:val="false"/>
+        </w:rPr>
+        <w:t xml:space="preserve">”. </w:t>
+      </w:r>
+    </w:p>
+    <w:p>
+      <w:pPr>
+        <w:pStyle w:val="TextBody"/>
+        <w:rPr/>
+      </w:pPr>
+      <w:r>
+        <w:rPr>
+          <w:i w:val="false"/>
+          <w:iCs w:val="false"/>
+        </w:rPr>
+        <w:t>Om dit aan te tonen hebben we een aantal metingen gedaan waarin te zien is hoe</w:t>
+      </w:r>
+      <w:r>
+        <w:rPr>
+          <w:i w:val="false"/>
+          <w:iCs w:val="false"/>
+        </w:rPr>
+        <w:t>veel tijd er zit</w:t>
+      </w:r>
+      <w:r>
+        <w:rPr>
+          <w:i w:val="false"/>
+          <w:iCs w:val="false"/>
+        </w:rPr>
+        <w:t xml:space="preserve"> tussen het sturen van </w:t>
+      </w:r>
+      <w:r>
+        <w:rPr>
+          <w:i w:val="false"/>
+          <w:iCs w:val="false"/>
+        </w:rPr>
+        <w:t>een move-</w:t>
+      </w:r>
+      <w:r>
+        <w:rPr>
+          <w:i w:val="false"/>
+          <w:iCs w:val="false"/>
+        </w:rPr>
+        <w:t xml:space="preserve">commando tot het daadwerkelijk bereiken van de </w:t>
+      </w:r>
+      <w:r>
+        <w:rPr>
+          <w:i w:val="false"/>
+          <w:iCs w:val="false"/>
+        </w:rPr>
+        <w:t>beoogde</w:t>
+      </w:r>
+      <w:r>
+        <w:rPr>
+          <w:i w:val="false"/>
+          <w:iCs w:val="false"/>
+        </w:rPr>
+        <w:t xml:space="preserve"> posititie.</w:t>
+      </w:r>
+    </w:p>
+    <w:p>
+      <w:pPr>
+        <w:pStyle w:val="TextBody"/>
+        <w:rPr/>
+      </w:pPr>
+      <w:r>
+        <w:rPr>
+          <w:i w:val="false"/>
+          <w:iCs w:val="false"/>
+        </w:rPr>
+        <w:t>Hierbij houden we rekening met de volgende aspecten:</w:t>
+      </w:r>
+    </w:p>
+    <w:p>
+      <w:pPr>
+        <w:pStyle w:val="TextBody"/>
+        <w:numPr>
+          <w:ilvl w:val="0"/>
+          <w:numId w:val="3"/>
+        </w:numPr>
+        <w:rPr/>
+      </w:pPr>
+      <w:r>
+        <w:rPr>
+          <w:i w:val="false"/>
+          <w:iCs w:val="false"/>
+        </w:rPr>
+        <w:t xml:space="preserve">Tijd </w:t>
+      </w:r>
+      <w:r>
+        <w:rPr>
+          <w:i w:val="false"/>
+          <w:iCs w:val="false"/>
+        </w:rPr>
+        <w:t xml:space="preserve">voor </w:t>
+      </w:r>
+      <w:r>
+        <w:rPr>
+          <w:i w:val="false"/>
+          <w:iCs w:val="false"/>
+        </w:rPr>
+        <w:t xml:space="preserve">het versturen van een ROS message </w:t>
+      </w:r>
+      <w:r>
+        <w:rPr>
+          <w:i w:val="false"/>
+          <w:iCs w:val="false"/>
+        </w:rPr>
+        <w:t>van cli</w:t>
+      </w:r>
+      <w:r>
+        <w:rPr>
+          <w:i w:val="false"/>
+          <w:iCs w:val="false"/>
+          <w:lang w:val="nl-NL"/>
+        </w:rPr>
+        <w:t>ent naar server</w:t>
+      </w:r>
+      <w:r>
+        <w:rPr>
+          <w:i w:val="false"/>
+          <w:iCs w:val="false"/>
+        </w:rPr>
+        <w:t>.</w:t>
+      </w:r>
+    </w:p>
+    <w:p>
+      <w:pPr>
+        <w:pStyle w:val="TextBody"/>
+        <w:numPr>
+          <w:ilvl w:val="0"/>
+          <w:numId w:val="3"/>
+        </w:numPr>
+        <w:rPr/>
+      </w:pPr>
+      <w:r>
+        <w:rPr>
+          <w:i w:val="false"/>
+          <w:iCs w:val="false"/>
+        </w:rPr>
+        <w:t xml:space="preserve">Tijd </w:t>
+      </w:r>
+      <w:r>
+        <w:rPr>
+          <w:i w:val="false"/>
+          <w:iCs w:val="false"/>
+        </w:rPr>
+        <w:t>die de server nodig heeft om de ontvangen message</w:t>
+      </w:r>
+      <w:r>
+        <w:rPr>
+          <w:i w:val="false"/>
+          <w:iCs w:val="false"/>
+        </w:rPr>
+        <w:t xml:space="preserve"> om </w:t>
+      </w:r>
+      <w:r>
+        <w:rPr>
+          <w:i w:val="false"/>
+          <w:iCs w:val="false"/>
+        </w:rPr>
+        <w:t xml:space="preserve">te </w:t>
+      </w:r>
+      <w:r>
+        <w:rPr>
+          <w:i w:val="false"/>
+          <w:iCs w:val="false"/>
+        </w:rPr>
+        <w:t xml:space="preserve">zetten naar een </w:t>
+      </w:r>
+      <w:r>
+        <w:rPr>
+          <w:i w:val="false"/>
+          <w:iCs w:val="false"/>
+        </w:rPr>
+        <w:t xml:space="preserve">serieel </w:t>
+      </w:r>
+      <w:r>
+        <w:rPr>
+          <w:i w:val="false"/>
+          <w:iCs w:val="false"/>
+        </w:rPr>
+        <w:t>commando.</w:t>
+      </w:r>
+    </w:p>
+    <w:p>
+      <w:pPr>
+        <w:pStyle w:val="TextBody"/>
+        <w:numPr>
+          <w:ilvl w:val="0"/>
+          <w:numId w:val="3"/>
+        </w:numPr>
+        <w:rPr/>
+      </w:pPr>
+      <w:r>
+        <w:rPr>
+          <w:i w:val="false"/>
+          <w:iCs w:val="false"/>
+        </w:rPr>
+        <w:t xml:space="preserve">Tijd voor het verzenden van het commando </w:t>
+      </w:r>
+      <w:r>
+        <w:rPr>
+          <w:i w:val="false"/>
+          <w:iCs w:val="false"/>
+        </w:rPr>
+        <w:t>naar</w:t>
+      </w:r>
+      <w:r>
+        <w:rPr>
+          <w:i w:val="false"/>
+          <w:iCs w:val="false"/>
+        </w:rPr>
+        <w:t xml:space="preserve"> de seri</w:t>
+      </w:r>
+      <w:r>
+        <w:rPr>
+          <w:i w:val="false"/>
+          <w:iCs w:val="false"/>
+          <w:lang w:val="nl-NL"/>
+        </w:rPr>
+        <w:t>ë</w:t>
+      </w:r>
+      <w:r>
+        <w:rPr>
+          <w:i w:val="false"/>
+          <w:iCs w:val="false"/>
+        </w:rPr>
+        <w:t>le poort.</w:t>
+      </w:r>
+    </w:p>
+    <w:p>
+      <w:pPr>
+        <w:pStyle w:val="TextBody"/>
+        <w:numPr>
+          <w:ilvl w:val="0"/>
+          <w:numId w:val="3"/>
+        </w:numPr>
+        <w:rPr/>
+      </w:pPr>
+      <w:r>
+        <w:rPr>
+          <w:i w:val="false"/>
+          <w:iCs w:val="false"/>
+        </w:rPr>
+        <w:t>Tijd voor het versturen van de gewens</w:t>
+      </w:r>
+      <w:r>
+        <w:rPr>
+          <w:i w:val="false"/>
+          <w:iCs w:val="false"/>
+        </w:rPr>
+        <w:t>t</w:t>
+      </w:r>
+      <w:r>
+        <w:rPr>
+          <w:i w:val="false"/>
+          <w:iCs w:val="false"/>
+        </w:rPr>
+        <w:t>e puls</w:t>
+      </w:r>
+      <w:r>
+        <w:rPr>
+          <w:i w:val="false"/>
+          <w:iCs w:val="false"/>
+        </w:rPr>
+        <w:t xml:space="preserve">breedte (vanaf </w:t>
+      </w:r>
+      <w:r>
+        <w:rPr>
+          <w:i w:val="false"/>
+          <w:iCs w:val="false"/>
+          <w:lang w:val="nl-NL"/>
+        </w:rPr>
+        <w:t>SSC-32U naar AL5D)</w:t>
+      </w:r>
+    </w:p>
+    <w:p>
+      <w:pPr>
+        <w:pStyle w:val="TextBody"/>
+        <w:numPr>
+          <w:ilvl w:val="0"/>
+          <w:numId w:val="3"/>
+        </w:numPr>
+        <w:rPr/>
+      </w:pPr>
+      <w:r>
+        <w:rPr>
+          <w:i w:val="false"/>
+          <w:iCs w:val="false"/>
+        </w:rPr>
+        <w:t xml:space="preserve">Tijd voor het bewegen van de servo’s naar de </w:t>
+      </w:r>
+      <w:r>
+        <w:rPr>
+          <w:i w:val="false"/>
+          <w:iCs w:val="false"/>
+        </w:rPr>
+        <w:t>beoogde</w:t>
+      </w:r>
+      <w:r>
+        <w:rPr>
+          <w:i w:val="false"/>
+          <w:iCs w:val="false"/>
+        </w:rPr>
+        <w:t xml:space="preserve"> positie.</w:t>
+      </w:r>
+    </w:p>
+    <w:p>
+      <w:pPr>
+        <w:pStyle w:val="TextBody"/>
+        <w:rPr/>
+      </w:pPr>
+      <w:r>
+        <w:rPr>
+          <w:i w:val="false"/>
+          <w:iCs w:val="false"/>
+          <w:sz w:val="24"/>
+          <w:szCs w:val="24"/>
+        </w:rPr>
+        <w:t>Hierbij laten we een aspect buiten beschouwing omdat d</w:t>
+      </w:r>
+      <w:r>
+        <w:rPr>
+          <w:i w:val="false"/>
+          <w:iCs w:val="false"/>
+          <w:sz w:val="24"/>
+          <w:szCs w:val="24"/>
+        </w:rPr>
+        <w:t>it</w:t>
+      </w:r>
+      <w:r>
+        <w:rPr>
+          <w:i w:val="false"/>
+          <w:iCs w:val="false"/>
+          <w:sz w:val="24"/>
+          <w:szCs w:val="24"/>
+        </w:rPr>
+        <w:t xml:space="preserve"> niet te meten is, dit is het vertalen van het seriele commando door de SSC-32U. Hierover is in de documentatie geen informatie te vinden. </w:t>
+      </w:r>
+      <w:r>
+        <w:rPr>
+          <w:i w:val="false"/>
+          <w:iCs w:val="false"/>
+          <w:sz w:val="24"/>
+          <w:szCs w:val="24"/>
+        </w:rPr>
+        <w:t xml:space="preserve">In pricipe zou het inlezen van een serieel commando en het vertalen hiervan niet lang moeten duren. </w:t>
+      </w:r>
+      <w:r>
+        <w:rPr>
+          <w:i w:val="false"/>
+          <w:iCs w:val="false"/>
+          <w:sz w:val="24"/>
+          <w:szCs w:val="24"/>
+        </w:rPr>
+        <w:t xml:space="preserve">We gaan er </w:t>
+      </w:r>
+      <w:r>
+        <w:rPr>
+          <w:i w:val="false"/>
+          <w:iCs w:val="false"/>
+          <w:sz w:val="24"/>
+          <w:szCs w:val="24"/>
+        </w:rPr>
+        <w:t xml:space="preserve">hier </w:t>
+      </w:r>
+      <w:r>
+        <w:rPr>
+          <w:i w:val="false"/>
+          <w:iCs w:val="false"/>
+          <w:sz w:val="24"/>
+          <w:szCs w:val="24"/>
+        </w:rPr>
+        <w:t xml:space="preserve">vanuit dat </w:t>
+      </w:r>
+      <w:r>
+        <w:rPr>
+          <w:i w:val="false"/>
+          <w:iCs w:val="false"/>
+          <w:sz w:val="24"/>
+          <w:szCs w:val="24"/>
+        </w:rPr>
+        <w:t>deze</w:t>
+      </w:r>
+      <w:r>
+        <w:rPr>
+          <w:i w:val="false"/>
+          <w:iCs w:val="false"/>
+          <w:sz w:val="24"/>
+          <w:szCs w:val="24"/>
+        </w:rPr>
+        <w:t xml:space="preserve"> tijd </w:t>
+      </w:r>
+      <w:r>
+        <w:rPr>
+          <w:i w:val="false"/>
+          <w:iCs w:val="false"/>
+          <w:sz w:val="24"/>
+          <w:szCs w:val="24"/>
+        </w:rPr>
+        <w:t>verwaarloosbaar is</w:t>
+      </w:r>
+      <w:r>
+        <w:rPr>
+          <w:i w:val="false"/>
+          <w:iCs w:val="false"/>
+          <w:sz w:val="24"/>
+          <w:szCs w:val="24"/>
+        </w:rPr>
+        <w:t>.</w:t>
+      </w:r>
+    </w:p>
+    <w:p>
+      <w:pPr>
+        <w:pStyle w:val="TextBody"/>
+        <w:rPr>
+          <w:rFonts w:ascii="Liberation Serif" w:hAnsi="Liberation Serif"/>
+          <w:sz w:val="24"/>
+          <w:szCs w:val="24"/>
+        </w:rPr>
+      </w:pPr>
+      <w:r>
+        <w:rPr>
+          <w:i w:val="false"/>
+          <w:iCs w:val="false"/>
+          <w:sz w:val="24"/>
+          <w:szCs w:val="24"/>
+        </w:rPr>
+        <w:t>Voor de rest van de aspecten gaan we uit van de worst-case scenario.</w:t>
+      </w:r>
+    </w:p>
+    <w:p>
+      <w:pPr>
+        <w:pStyle w:val="TextBody"/>
+        <w:rPr>
+          <w:rFonts w:ascii="Liberation Serif" w:hAnsi="Liberation Serif"/>
+          <w:sz w:val="24"/>
+          <w:szCs w:val="24"/>
+        </w:rPr>
+      </w:pPr>
+      <w:r>
+        <w:rPr>
+          <w:i w:val="false"/>
+          <w:iCs w:val="false"/>
+          <w:sz w:val="24"/>
+          <w:szCs w:val="24"/>
+        </w:rPr>
+        <w:t>Uit testen is gebleken dan deze aspecten zo lang duren:</w:t>
+      </w:r>
+    </w:p>
+    <w:p>
+      <w:pPr>
+        <w:pStyle w:val="TextBody"/>
+        <w:numPr>
+          <w:ilvl w:val="0"/>
+          <w:numId w:val="4"/>
+        </w:numPr>
+        <w:rPr/>
+      </w:pPr>
+      <w:r>
+        <w:rPr>
+          <w:i w:val="false"/>
+          <w:iCs w:val="false"/>
+          <w:sz w:val="24"/>
+          <w:szCs w:val="24"/>
+        </w:rPr>
+        <w:t xml:space="preserve">ROS message </w:t>
+      </w:r>
+      <w:r>
+        <w:rPr>
+          <w:i w:val="false"/>
+          <w:iCs w:val="false"/>
+          <w:sz w:val="24"/>
+          <w:szCs w:val="24"/>
+        </w:rPr>
+        <w:t>client → server</w:t>
+      </w:r>
+      <w:r>
+        <w:rPr>
+          <w:i w:val="false"/>
+          <w:iCs w:val="false"/>
+          <w:sz w:val="24"/>
+          <w:szCs w:val="24"/>
+        </w:rPr>
+        <w:t xml:space="preserve"> : 175166 nanoseconden → </w:t>
+      </w:r>
+      <w:r>
+        <w:rPr>
+          <w:i w:val="false"/>
+          <w:iCs w:val="false"/>
+          <w:sz w:val="24"/>
+          <w:szCs w:val="24"/>
+        </w:rPr>
+        <w:t>0.</w:t>
+      </w:r>
+      <w:r>
+        <w:rPr>
+          <w:i w:val="false"/>
+          <w:iCs w:val="false"/>
+          <w:sz w:val="24"/>
+          <w:szCs w:val="24"/>
+        </w:rPr>
+        <w:t xml:space="preserve">175 </w:t>
+      </w:r>
+      <w:r>
+        <w:rPr>
+          <w:i w:val="false"/>
+          <w:iCs w:val="false"/>
+          <w:sz w:val="24"/>
+          <w:szCs w:val="24"/>
+        </w:rPr>
+        <w:t>millisecondes</w:t>
+      </w:r>
+      <w:r>
+        <w:rPr>
+          <w:i w:val="false"/>
+          <w:iCs w:val="false"/>
+          <w:sz w:val="24"/>
+          <w:szCs w:val="24"/>
+        </w:rPr>
+        <w:t>.</w:t>
+      </w:r>
+    </w:p>
+    <w:p>
+      <w:pPr>
+        <w:pStyle w:val="TextBody"/>
+        <w:numPr>
+          <w:ilvl w:val="0"/>
+          <w:numId w:val="4"/>
+        </w:numPr>
+        <w:rPr/>
+      </w:pPr>
+      <w:r>
+        <w:rPr>
+          <w:i w:val="false"/>
+          <w:iCs w:val="false"/>
+          <w:sz w:val="24"/>
+          <w:szCs w:val="24"/>
+        </w:rPr>
+        <w:t>Server-applicatie vertalen</w:t>
+      </w:r>
+      <w:r>
+        <w:rPr>
+          <w:i w:val="false"/>
+          <w:iCs w:val="false"/>
+          <w:sz w:val="24"/>
+          <w:szCs w:val="24"/>
+        </w:rPr>
+        <w:t xml:space="preserve"> message : 30.000</w:t>
+      </w:r>
+      <w:r>
+        <w:rPr>
+          <w:i w:val="false"/>
+          <w:iCs w:val="false"/>
+          <w:sz w:val="24"/>
+          <w:szCs w:val="24"/>
+        </w:rPr>
+        <w:t>~</w:t>
+      </w:r>
+      <w:r>
+        <w:rPr>
+          <w:i w:val="false"/>
+          <w:iCs w:val="false"/>
+          <w:sz w:val="24"/>
+          <w:szCs w:val="24"/>
+        </w:rPr>
+        <w:t xml:space="preserve"> nanoseconden → 0.03 mi</w:t>
+      </w:r>
+      <w:r>
+        <w:rPr>
+          <w:i w:val="false"/>
+          <w:iCs w:val="false"/>
+          <w:sz w:val="24"/>
+          <w:szCs w:val="24"/>
+        </w:rPr>
+        <w:t>lli</w:t>
+      </w:r>
+      <w:r>
+        <w:rPr>
+          <w:i w:val="false"/>
+          <w:iCs w:val="false"/>
+          <w:sz w:val="24"/>
+          <w:szCs w:val="24"/>
+        </w:rPr>
+        <w:t>seconde</w:t>
+      </w:r>
+      <w:r>
+        <w:rPr>
+          <w:i w:val="false"/>
+          <w:iCs w:val="false"/>
+          <w:sz w:val="24"/>
+          <w:szCs w:val="24"/>
+        </w:rPr>
+        <w:t>s</w:t>
+      </w:r>
+      <w:r>
+        <w:rPr>
+          <w:i w:val="false"/>
+          <w:iCs w:val="false"/>
+          <w:sz w:val="24"/>
+          <w:szCs w:val="24"/>
+        </w:rPr>
+        <w:t>.</w:t>
+      </w:r>
+    </w:p>
+    <w:p>
+      <w:pPr>
+        <w:pStyle w:val="TextBody"/>
+        <w:numPr>
+          <w:ilvl w:val="0"/>
+          <w:numId w:val="4"/>
+        </w:numPr>
+        <w:rPr/>
+      </w:pPr>
+      <w:r>
+        <w:rPr>
+          <w:i w:val="false"/>
+          <w:iCs w:val="false"/>
+          <w:sz w:val="24"/>
+          <w:szCs w:val="24"/>
+        </w:rPr>
+        <w:t xml:space="preserve">Verzenden commando </w:t>
+      </w:r>
+      <w:r>
+        <w:rPr>
+          <w:i w:val="false"/>
+          <w:iCs w:val="false"/>
+          <w:sz w:val="24"/>
+          <w:szCs w:val="24"/>
+        </w:rPr>
+        <w:t>naar seri</w:t>
+      </w:r>
+      <w:r>
+        <w:rPr>
+          <w:i w:val="false"/>
+          <w:iCs w:val="false"/>
+          <w:sz w:val="24"/>
+          <w:szCs w:val="24"/>
+          <w:lang w:val="nl-NL"/>
+        </w:rPr>
+        <w:t>ë</w:t>
+      </w:r>
+      <w:r>
+        <w:rPr>
+          <w:i w:val="false"/>
+          <w:iCs w:val="false"/>
+          <w:sz w:val="24"/>
+          <w:szCs w:val="24"/>
+        </w:rPr>
+        <w:t>le poort</w:t>
+      </w:r>
+      <w:r>
+        <w:rPr>
+          <w:i w:val="false"/>
+          <w:iCs w:val="false"/>
+          <w:sz w:val="24"/>
+          <w:szCs w:val="24"/>
+        </w:rPr>
+        <w:t>: 20.000</w:t>
+      </w:r>
+      <w:r>
+        <w:rPr>
+          <w:i w:val="false"/>
+          <w:iCs w:val="false"/>
+          <w:sz w:val="24"/>
+          <w:szCs w:val="24"/>
+        </w:rPr>
+        <w:t xml:space="preserve">~ </w:t>
+      </w:r>
+      <w:r>
+        <w:rPr>
+          <w:i w:val="false"/>
+          <w:iCs w:val="false"/>
+          <w:sz w:val="24"/>
+          <w:szCs w:val="24"/>
+        </w:rPr>
+        <w:t>nanoseconden → 0.02 mi</w:t>
+      </w:r>
+      <w:r>
+        <w:rPr>
+          <w:i w:val="false"/>
+          <w:iCs w:val="false"/>
+          <w:sz w:val="24"/>
+          <w:szCs w:val="24"/>
+        </w:rPr>
+        <w:t>lli</w:t>
+      </w:r>
+      <w:r>
+        <w:rPr>
+          <w:i w:val="false"/>
+          <w:iCs w:val="false"/>
+          <w:sz w:val="24"/>
+          <w:szCs w:val="24"/>
+        </w:rPr>
+        <w:t>seconde</w:t>
+      </w:r>
+      <w:r>
+        <w:rPr>
+          <w:i w:val="false"/>
+          <w:iCs w:val="false"/>
+          <w:sz w:val="24"/>
+          <w:szCs w:val="24"/>
+        </w:rPr>
+        <w:t>s</w:t>
+      </w:r>
+      <w:r>
+        <w:rPr>
+          <w:i w:val="false"/>
+          <w:iCs w:val="false"/>
+          <w:sz w:val="24"/>
+          <w:szCs w:val="24"/>
+        </w:rPr>
+        <w:t>.</w:t>
+      </w:r>
+    </w:p>
+    <w:p>
+      <w:pPr>
+        <w:pStyle w:val="TextBody"/>
+        <w:numPr>
+          <w:ilvl w:val="0"/>
+          <w:numId w:val="4"/>
+        </w:numPr>
+        <w:rPr/>
+      </w:pPr>
+      <w:r>
+        <w:rPr>
+          <w:i w:val="false"/>
+          <w:iCs w:val="false"/>
+          <w:sz w:val="24"/>
+          <w:szCs w:val="24"/>
+        </w:rPr>
+        <w:t>Tijd voor het versturen van de gewenste pulsebreedte: 0.5 –</w:t>
+      </w:r>
+      <w:r>
+        <w:rPr>
+          <w:i w:val="false"/>
+          <w:iCs w:val="false"/>
+          <w:sz w:val="24"/>
+          <w:szCs w:val="24"/>
+        </w:rPr>
+        <w:t xml:space="preserve"> 2.5 m</w:t>
+      </w:r>
+      <w:r>
+        <w:rPr>
+          <w:i w:val="false"/>
+          <w:iCs w:val="false"/>
+          <w:sz w:val="24"/>
+          <w:szCs w:val="24"/>
+        </w:rPr>
+        <w:t>illi</w:t>
+      </w:r>
+      <w:r>
+        <w:rPr>
+          <w:i w:val="false"/>
+          <w:iCs w:val="false"/>
+          <w:sz w:val="24"/>
+          <w:szCs w:val="24"/>
+        </w:rPr>
+        <w:t>s</w:t>
+      </w:r>
+      <w:r>
+        <w:rPr>
+          <w:i w:val="false"/>
+          <w:iCs w:val="false"/>
+          <w:sz w:val="24"/>
+          <w:szCs w:val="24"/>
+        </w:rPr>
+        <w:t>econdes</w:t>
+      </w:r>
+      <w:r>
+        <w:rPr>
+          <w:i w:val="false"/>
+          <w:iCs w:val="false"/>
+          <w:sz w:val="24"/>
+          <w:szCs w:val="24"/>
+        </w:rPr>
+        <w:t>.</w:t>
+      </w:r>
+    </w:p>
+    <w:p>
+      <w:pPr>
+        <w:pStyle w:val="TextBody"/>
+        <w:numPr>
+          <w:ilvl w:val="0"/>
+          <w:numId w:val="4"/>
+        </w:numPr>
+        <w:rPr/>
+      </w:pPr>
+      <w:r>
+        <w:rPr>
+          <w:i w:val="false"/>
+          <w:iCs w:val="false"/>
+          <w:sz w:val="24"/>
+          <w:szCs w:val="24"/>
+        </w:rPr>
+        <w:t>Beweging servo (</w:t>
+      </w:r>
+      <w:r>
+        <w:rPr>
+          <w:i w:val="false"/>
+          <w:iCs w:val="false"/>
+          <w:sz w:val="24"/>
+          <w:szCs w:val="24"/>
+        </w:rPr>
+        <w:t xml:space="preserve">tot </w:t>
+      </w:r>
+      <w:r>
+        <w:rPr>
+          <w:i w:val="false"/>
+          <w:iCs w:val="false"/>
+          <w:sz w:val="24"/>
+          <w:szCs w:val="24"/>
+        </w:rPr>
+        <w:t xml:space="preserve">180°) </w:t>
+      </w:r>
+      <w:r>
+        <w:rPr>
+          <w:i w:val="false"/>
+          <w:iCs w:val="false"/>
+          <w:sz w:val="24"/>
+          <w:szCs w:val="24"/>
+        </w:rPr>
+        <w:t xml:space="preserve">met een minimale snelheid van </w:t>
+      </w:r>
+      <w:r>
+        <w:rPr>
+          <w:i w:val="false"/>
+          <w:iCs w:val="false"/>
+          <w:sz w:val="24"/>
+          <w:szCs w:val="24"/>
+        </w:rPr>
+        <w:t xml:space="preserve">60°/0.19sec →  1°/3.16666666667ms </w:t>
+      </w:r>
+      <w:r>
+        <w:rPr>
+          <w:i w:val="false"/>
+          <w:iCs w:val="false"/>
+          <w:sz w:val="24"/>
+          <w:szCs w:val="24"/>
+        </w:rPr>
+        <w:t>leidt tot een periode van maximaal 570 millisecondes.</w:t>
+      </w:r>
+    </w:p>
+    <w:p>
+      <w:pPr>
+        <w:pStyle w:val="TextBody"/>
+        <w:rPr/>
+      </w:pPr>
+      <w:r>
+        <w:rPr>
+          <w:i w:val="false"/>
+          <w:iCs w:val="false"/>
+          <w:sz w:val="24"/>
+          <w:szCs w:val="24"/>
+        </w:rPr>
+        <w:t>Dit leidt tot een totale periode van</w:t>
+      </w:r>
+      <w:r>
+        <w:rPr>
+          <w:i w:val="false"/>
+          <w:iCs w:val="false"/>
+          <w:sz w:val="24"/>
+          <w:szCs w:val="24"/>
+        </w:rPr>
+        <w:t xml:space="preserve"> 572.</w:t>
+      </w:r>
+      <w:r>
+        <w:rPr>
+          <w:i w:val="false"/>
+          <w:iCs w:val="false"/>
+          <w:sz w:val="24"/>
+          <w:szCs w:val="24"/>
+        </w:rPr>
+        <w:t>72</w:t>
+      </w:r>
+      <w:r>
+        <w:rPr>
+          <w:i w:val="false"/>
+          <w:iCs w:val="false"/>
+          <w:sz w:val="24"/>
+          <w:szCs w:val="24"/>
+        </w:rPr>
+        <w:t xml:space="preserve">5ms, </w:t>
+      </w:r>
+      <w:r>
+        <w:rPr>
+          <w:i w:val="false"/>
+          <w:iCs w:val="false"/>
+          <w:sz w:val="24"/>
+          <w:szCs w:val="24"/>
+        </w:rPr>
+        <w:t>wat ruim binnen de vereiste 2.3 secondes zit.</w:t>
+      </w:r>
+      <w:r>
+        <w:br w:type="page"/>
+      </w:r>
+    </w:p>
+    <w:p>
+      <w:pPr>
+        <w:pStyle w:val="Heading1"/>
         <w:numPr>
           <w:ilvl w:val="0"/>
           <w:numId w:val="2"/>
         </w:numPr>
-        <w:rPr/>
-      </w:pPr>
-      <w:r>
-        <w:rPr>
-          <w:i w:val="false"/>
-          <w:iCs w:val="false"/>
-        </w:rPr>
-        <w:t>Tijd voor het omzetten van de message naar een commando.</w:t>
-      </w:r>
-    </w:p>
-    <w:p>
-      <w:pPr>
-        <w:pStyle w:val="TextBody"/>
-        <w:numPr>
-          <w:ilvl w:val="0"/>
-          <w:numId w:val="2"/>
-        </w:numPr>
-        <w:rPr/>
-      </w:pPr>
-      <w:r>
-        <w:rPr>
-          <w:i w:val="false"/>
-          <w:iCs w:val="false"/>
-        </w:rPr>
-        <w:t>Tijd voor het verzenden van het commando over de seriele poort.</w:t>
-      </w:r>
-    </w:p>
-    <w:p>
-      <w:pPr>
-        <w:pStyle w:val="TextBody"/>
-        <w:numPr>
-          <w:ilvl w:val="0"/>
-          <w:numId w:val="2"/>
-        </w:numPr>
-        <w:rPr/>
-      </w:pPr>
-      <w:r>
-        <w:rPr>
-          <w:i w:val="false"/>
-          <w:iCs w:val="false"/>
-        </w:rPr>
-        <w:t>Tijd voor het versturen van de gewensde pulsbreedte</w:t>
-      </w:r>
-    </w:p>
-    <w:p>
-      <w:pPr>
-        <w:pStyle w:val="TextBody"/>
-        <w:numPr>
-          <w:ilvl w:val="0"/>
-          <w:numId w:val="2"/>
-        </w:numPr>
-        <w:rPr>
-          <w:i w:val="false"/>
-          <w:i w:val="false"/>
-          <w:iCs w:val="false"/>
-        </w:rPr>
-      </w:pPr>
-      <w:r>
-        <w:rPr>
-          <w:i w:val="false"/>
-          <w:iCs w:val="false"/>
-        </w:rPr>
-        <w:t>Tijd voor het bewegen van de servo’s naar de gestelde positie.</w:t>
-      </w:r>
-    </w:p>
-    <w:p>
-      <w:pPr>
-        <w:pStyle w:val="TextBody"/>
-        <w:rPr>
-          <w:rFonts w:ascii="Liberation Serif" w:hAnsi="Liberation Serif"/>
-          <w:sz w:val="24"/>
-          <w:szCs w:val="24"/>
-        </w:rPr>
-      </w:pPr>
-      <w:r>
-        <w:rPr>
-          <w:rFonts w:ascii="Liberation Serif" w:hAnsi="Liberation Serif"/>
-          <w:i w:val="false"/>
-          <w:iCs w:val="false"/>
-          <w:sz w:val="24"/>
-          <w:szCs w:val="24"/>
-        </w:rPr>
-        <w:t xml:space="preserve">Hierbij laten we een aspect buiten beschouwing omdat deze niet te meten is, dit is het vertalen van het seriele commando door de </w:t>
-      </w:r>
-      <w:r>
-        <w:rPr>
-          <w:rFonts w:ascii="Liberation Serif" w:hAnsi="Liberation Serif"/>
-          <w:i w:val="false"/>
-          <w:iCs w:val="false"/>
-          <w:sz w:val="24"/>
-          <w:szCs w:val="24"/>
-        </w:rPr>
-        <w:t xml:space="preserve">SSC-32U. </w:t>
-      </w:r>
-      <w:r>
-        <w:rPr>
-          <w:rFonts w:ascii="Liberation Serif" w:hAnsi="Liberation Serif"/>
-          <w:i w:val="false"/>
-          <w:iCs w:val="false"/>
-          <w:sz w:val="24"/>
-          <w:szCs w:val="24"/>
-        </w:rPr>
-        <w:t>Hierover is in de documentatie ook geen informatie te vinden. We gaan er vanuit dat dit geen tijd kost.</w:t>
-      </w:r>
-    </w:p>
-    <w:p>
-      <w:pPr>
-        <w:pStyle w:val="TextBody"/>
-        <w:rPr>
-          <w:rFonts w:ascii="Liberation Serif" w:hAnsi="Liberation Serif"/>
-          <w:sz w:val="24"/>
-          <w:szCs w:val="24"/>
-        </w:rPr>
-      </w:pPr>
-      <w:r>
-        <w:rPr>
-          <w:rFonts w:ascii="Liberation Serif" w:hAnsi="Liberation Serif"/>
-          <w:i w:val="false"/>
-          <w:iCs w:val="false"/>
-          <w:sz w:val="24"/>
-          <w:szCs w:val="24"/>
-        </w:rPr>
-        <w:t>Voor de rest van de aspecten gaan we uit van de worst-case scenario.</w:t>
-      </w:r>
-    </w:p>
-    <w:p>
-      <w:pPr>
-        <w:pStyle w:val="TextBody"/>
-        <w:rPr>
-          <w:rFonts w:ascii="Liberation Serif" w:hAnsi="Liberation Serif"/>
-          <w:sz w:val="24"/>
-          <w:szCs w:val="24"/>
-        </w:rPr>
-      </w:pPr>
-      <w:r>
-        <w:rPr>
-          <w:rFonts w:ascii="Liberation Serif" w:hAnsi="Liberation Serif"/>
-          <w:i w:val="false"/>
-          <w:iCs w:val="false"/>
-          <w:sz w:val="24"/>
-          <w:szCs w:val="24"/>
-        </w:rPr>
-        <w:t>Uit testen is gebleken dan deze aspecten zo lang duren:</w:t>
-      </w:r>
-    </w:p>
-    <w:p>
-      <w:pPr>
-        <w:pStyle w:val="TextBody"/>
-        <w:rPr>
-          <w:rFonts w:ascii="Liberation Serif" w:hAnsi="Liberation Serif"/>
-          <w:sz w:val="24"/>
-          <w:szCs w:val="24"/>
-        </w:rPr>
-      </w:pPr>
-      <w:r>
-        <w:rPr>
-          <w:rFonts w:ascii="Liberation Serif" w:hAnsi="Liberation Serif"/>
-          <w:i w:val="false"/>
-          <w:iCs w:val="false"/>
-          <w:sz w:val="24"/>
-          <w:szCs w:val="24"/>
-        </w:rPr>
-        <w:t>ROS message : 175166 nanoseconden → 175.166 microseconden.</w:t>
-      </w:r>
-    </w:p>
-    <w:p>
-      <w:pPr>
-        <w:pStyle w:val="TextBody"/>
-        <w:rPr>
-          <w:rFonts w:ascii="Liberation Serif" w:hAnsi="Liberation Serif"/>
-          <w:sz w:val="24"/>
-          <w:szCs w:val="24"/>
-        </w:rPr>
-      </w:pPr>
-      <w:r>
-        <w:rPr>
-          <w:rFonts w:ascii="Liberation Serif" w:hAnsi="Liberation Serif"/>
-          <w:i w:val="false"/>
-          <w:iCs w:val="false"/>
-          <w:sz w:val="24"/>
-          <w:szCs w:val="24"/>
-        </w:rPr>
-        <w:t>Omzetten message : ~30.000 nanoseconden → 0.03 microseconden.</w:t>
-      </w:r>
-    </w:p>
-    <w:p>
-      <w:pPr>
-        <w:pStyle w:val="TextBody"/>
-        <w:rPr>
-          <w:rFonts w:ascii="Liberation Serif" w:hAnsi="Liberation Serif"/>
-          <w:sz w:val="24"/>
-          <w:szCs w:val="24"/>
-        </w:rPr>
-      </w:pPr>
-      <w:r>
-        <w:rPr>
-          <w:rFonts w:ascii="Liberation Serif" w:hAnsi="Liberation Serif"/>
-          <w:i w:val="false"/>
-          <w:iCs w:val="false"/>
-          <w:sz w:val="24"/>
-          <w:szCs w:val="24"/>
-        </w:rPr>
-        <w:t>Verzenden commando : ~20.000 nanoseconden → 0.02 microseconden.</w:t>
-      </w:r>
-    </w:p>
-    <w:p>
-      <w:pPr>
-        <w:pStyle w:val="TextBody"/>
-        <w:rPr>
-          <w:rFonts w:ascii="Liberation Serif" w:hAnsi="Liberation Serif"/>
-          <w:sz w:val="24"/>
-          <w:szCs w:val="24"/>
-        </w:rPr>
-      </w:pPr>
-      <w:r>
-        <w:rPr>
-          <w:rFonts w:ascii="Liberation Serif" w:hAnsi="Liberation Serif"/>
-          <w:i w:val="false"/>
-          <w:iCs w:val="false"/>
-          <w:sz w:val="24"/>
-          <w:szCs w:val="24"/>
-        </w:rPr>
-        <w:t>Pulsbreedte : 2.5ms.</w:t>
-      </w:r>
-    </w:p>
-    <w:p>
-      <w:pPr>
-        <w:pStyle w:val="TextBody"/>
-        <w:rPr/>
-      </w:pPr>
-      <w:r>
-        <w:rPr>
-          <w:rFonts w:ascii="Liberation Serif" w:hAnsi="Liberation Serif"/>
-          <w:i w:val="false"/>
-          <w:iCs w:val="false"/>
-          <w:sz w:val="24"/>
-          <w:szCs w:val="24"/>
-        </w:rPr>
-        <w:t>Beweging servo (180</w:t>
-      </w:r>
-      <w:r>
-        <w:rPr>
-          <w:rFonts w:ascii="Liberation Serif" w:hAnsi="Liberation Serif"/>
-          <w:i w:val="false"/>
-          <w:iCs w:val="false"/>
-          <w:sz w:val="24"/>
-          <w:szCs w:val="24"/>
-        </w:rPr>
-        <w:t xml:space="preserve">°) : </w:t>
-      </w:r>
-      <w:r>
-        <w:rPr>
-          <w:rFonts w:ascii="Liberation Serif" w:hAnsi="Liberation Serif"/>
-          <w:i w:val="false"/>
-          <w:iCs w:val="false"/>
-          <w:sz w:val="24"/>
-          <w:szCs w:val="24"/>
-        </w:rPr>
-        <w:t>0.19sec/60° →  3.16666666667ms/1° →  570.0000000006</w:t>
-      </w:r>
-      <w:r>
-        <w:rPr>
-          <w:i w:val="false"/>
-          <w:iCs w:val="false"/>
-        </w:rPr>
-        <w:t>ms</w:t>
-      </w:r>
-      <w:r>
-        <w:rPr>
-          <w:rFonts w:ascii="Liberation Serif" w:hAnsi="Liberation Serif"/>
-          <w:i w:val="false"/>
-          <w:iCs w:val="false"/>
-          <w:sz w:val="24"/>
-          <w:szCs w:val="24"/>
-        </w:rPr>
-        <w:t>/180°.</w:t>
-      </w:r>
-    </w:p>
-    <w:p>
-      <w:pPr>
-        <w:pStyle w:val="TextBody"/>
-        <w:rPr/>
-      </w:pPr>
-      <w:r>
-        <w:rPr>
-          <w:rFonts w:ascii="Liberation Serif" w:hAnsi="Liberation Serif"/>
-          <w:i w:val="false"/>
-          <w:iCs w:val="false"/>
-          <w:sz w:val="24"/>
-          <w:szCs w:val="24"/>
-        </w:rPr>
-        <w:t>T</w:t>
-      </w:r>
-      <w:r>
-        <w:rPr>
-          <w:rFonts w:ascii="Liberation Serif" w:hAnsi="Liberation Serif"/>
-          <w:i w:val="false"/>
-          <w:iCs w:val="false"/>
-          <w:sz w:val="24"/>
-          <w:szCs w:val="24"/>
-        </w:rPr>
-        <w:t>otaal :  572.675ms.</w:t>
-      </w:r>
-      <w:r>
-        <w:br w:type="page"/>
-      </w:r>
-    </w:p>
-    <w:p>
-      <w:pPr>
-        <w:pStyle w:val="Heading1"/>
-        <w:numPr>
-          <w:ilvl w:val="0"/>
-          <w:numId w:val="1"/>
-        </w:numPr>
         <w:rPr>
           <w:lang w:val="nl-NL"/>
         </w:rPr>
@@ -838,9 +1690,9 @@
         </w:rPr>
       </w:pPr>
       <w:r>
-        <w:rPr/>
-      </w:r>
-      <w:r>
+        <w:rPr>
+          <w:lang w:val="nl-NL"/>
+        </w:rPr>
         <mc:AlternateContent>
           <mc:Choice Requires="wps">
             <w:drawing>
@@ -852,36 +1704,52 @@
                 <wp:positionV relativeFrom="paragraph">
                   <wp:posOffset>635</wp:posOffset>
                 </wp:positionV>
-                <wp:extent cx="6120130" cy="4235450"/>
+                <wp:extent cx="6120765" cy="4236085"/>
                 <wp:effectExtent l="0" t="0" r="0" b="0"/>
                 <wp:wrapSquare wrapText="largest"/>
                 <wp:docPr id="1" name="Frame1"/>
                 <a:graphic xmlns:a="http://schemas.openxmlformats.org/drawingml/2006/main">
                   <a:graphicData uri="http://schemas.microsoft.com/office/word/2010/wordprocessingShape">
                     <wps:wsp>
-                      <wps:cNvSpPr txBox="1"/>
+                      <wps:cNvSpPr/>
                       <wps:spPr>
                         <a:xfrm>
                           <a:off x="0" y="0"/>
-                          <a:ext cx="6120130" cy="4235450"/>
+                          <a:ext cx="6120000" cy="4235400"/>
                         </a:xfrm>
-                        <a:prstGeom prst="rect"/>
+                        <a:prstGeom prst="rect">
+                          <a:avLst/>
+                        </a:prstGeom>
+                        <a:noFill/>
+                        <a:ln>
+                          <a:noFill/>
+                        </a:ln>
                       </wps:spPr>
+                      <wps:style>
+                        <a:lnRef idx="0"/>
+                        <a:fillRef idx="0"/>
+                        <a:effectRef idx="0"/>
+                        <a:fontRef idx="minor"/>
+                      </wps:style>
                       <wps:txbx>
                         <w:txbxContent>
                           <w:p>
                             <w:pPr>
                               <w:pStyle w:val="Afbeelding"/>
                               <w:spacing w:before="120" w:after="120"/>
-                              <w:rPr/>
+                              <w:rPr>
+                                <w:color w:val="auto"/>
+                              </w:rPr>
                             </w:pPr>
                             <w:r>
-                              <w:rPr/>
+                              <w:rPr>
+                                <w:color w:val="auto"/>
+                              </w:rPr>
                               <w:drawing>
                                 <wp:inline distT="0" distB="0" distL="0" distR="0">
                                   <wp:extent cx="6120130" cy="3950970"/>
                                   <wp:effectExtent l="0" t="0" r="0" b="0"/>
-                                  <wp:docPr id="2" name="Image1" descr=""/>
+                                  <wp:docPr id="3" name="Image1" descr=""/>
                                   <wp:cNvGraphicFramePr>
                                     <a:graphicFrameLocks xmlns:a="http://schemas.openxmlformats.org/drawingml/2006/main" noChangeAspect="1"/>
                                   </wp:cNvGraphicFramePr>
@@ -889,7 +1757,7 @@
                                     <a:graphicData uri="http://schemas.openxmlformats.org/drawingml/2006/picture">
                                       <pic:pic xmlns:pic="http://schemas.openxmlformats.org/drawingml/2006/picture">
                                         <pic:nvPicPr>
-                                          <pic:cNvPr id="2" name="Image1" descr=""/>
+                                          <pic:cNvPr id="3" name="Image1" descr=""/>
                                           <pic:cNvPicPr>
                                             <a:picLocks noChangeAspect="1" noChangeArrowheads="1"/>
                                           </pic:cNvPicPr>
@@ -918,15 +1786,20 @@
                             <w:r>
                               <w:rPr>
                                 <w:vanish/>
+                                <w:color w:val="auto"/>
                               </w:rPr>
                               <w:br/>
                             </w:r>
                             <w:r>
-                              <w:rPr/>
+                              <w:rPr>
+                                <w:color w:val="auto"/>
+                              </w:rPr>
                               <w:t xml:space="preserve">Afbeelding </w:t>
                             </w:r>
                             <w:r>
-                              <w:rPr/>
+                              <w:rPr>
+                                <w:color w:val="auto"/>
+                              </w:rPr>
                               <w:fldChar w:fldCharType="begin"/>
                             </w:r>
                             <w:r>
@@ -946,13 +1819,15 @@
                               <w:fldChar w:fldCharType="end"/>
                             </w:r>
                             <w:r>
-                              <w:rPr/>
+                              <w:rPr>
+                                <w:color w:val="auto"/>
+                              </w:rPr>
                               <w:t>: Usecase Diagram</w:t>
                             </w:r>
                           </w:p>
                         </w:txbxContent>
                       </wps:txbx>
-                      <wps:bodyPr anchor="t" lIns="0" tIns="0" rIns="0" bIns="0">
+                      <wps:bodyPr lIns="0" rIns="0" tIns="0" bIns="0">
                         <a:noAutofit/>
                       </wps:bodyPr>
                     </wps:wsp>
@@ -963,22 +1838,29 @@
           </mc:Choice>
           <mc:Fallback>
             <w:pict>
-              <v:rect style="position:absolute;rotation:0;width:481.9pt;height:333.5pt;mso-wrap-distance-left:0pt;mso-wrap-distance-right:0pt;mso-wrap-distance-top:0pt;mso-wrap-distance-bottom:0pt;margin-top:0pt;mso-position-vertical:top;mso-position-vertical-relative:text;margin-left:0pt;mso-position-horizontal:center;mso-position-horizontal-relative:text">
-                <v:textbox inset="0in,0in,0in,0in">
+              <v:rect id="shape_0" ID="Frame1" stroked="f" style="position:absolute;margin-left:0pt;margin-top:0.05pt;width:481.85pt;height:333.45pt;mso-position-horizontal:center">
+                <w10:wrap type="square"/>
+                <v:fill o:detectmouseclick="t" on="false"/>
+                <v:stroke color="#3465a4" joinstyle="round" endcap="flat"/>
+                <v:textbox>
                   <w:txbxContent>
                     <w:p>
                       <w:pPr>
                         <w:pStyle w:val="Afbeelding"/>
                         <w:spacing w:before="120" w:after="120"/>
-                        <w:rPr/>
+                        <w:rPr>
+                          <w:color w:val="auto"/>
+                        </w:rPr>
                       </w:pPr>
                       <w:r>
-                        <w:rPr/>
+                        <w:rPr>
+                          <w:color w:val="auto"/>
+                        </w:rPr>
                         <w:drawing>
                           <wp:inline distT="0" distB="0" distL="0" distR="0">
                             <wp:extent cx="6120130" cy="3950970"/>
                             <wp:effectExtent l="0" t="0" r="0" b="0"/>
-                            <wp:docPr id="3" name="Image1" descr=""/>
+                            <wp:docPr id="4" name="Image1" descr=""/>
                             <wp:cNvGraphicFramePr>
                               <a:graphicFrameLocks xmlns:a="http://schemas.openxmlformats.org/drawingml/2006/main" noChangeAspect="1"/>
                             </wp:cNvGraphicFramePr>
@@ -986,7 +1868,7 @@
                               <a:graphicData uri="http://schemas.openxmlformats.org/drawingml/2006/picture">
                                 <pic:pic xmlns:pic="http://schemas.openxmlformats.org/drawingml/2006/picture">
                                   <pic:nvPicPr>
-                                    <pic:cNvPr id="3" name="Image1" descr=""/>
+                                    <pic:cNvPr id="4" name="Image1" descr=""/>
                                     <pic:cNvPicPr>
                                       <a:picLocks noChangeAspect="1" noChangeArrowheads="1"/>
                                     </pic:cNvPicPr>
@@ -1015,15 +1897,20 @@
                       <w:r>
                         <w:rPr>
                           <w:vanish/>
+                          <w:color w:val="auto"/>
                         </w:rPr>
                         <w:br/>
                       </w:r>
                       <w:r>
-                        <w:rPr/>
+                        <w:rPr>
+                          <w:color w:val="auto"/>
+                        </w:rPr>
                         <w:t xml:space="preserve">Afbeelding </w:t>
                       </w:r>
                       <w:r>
-                        <w:rPr/>
+                        <w:rPr>
+                          <w:color w:val="auto"/>
+                        </w:rPr>
                         <w:fldChar w:fldCharType="begin"/>
                       </w:r>
                       <w:r>
@@ -1043,13 +1930,14 @@
                         <w:fldChar w:fldCharType="end"/>
                       </w:r>
                       <w:r>
-                        <w:rPr/>
+                        <w:rPr>
+                          <w:color w:val="auto"/>
+                        </w:rPr>
                         <w:t>: Usecase Diagram</w:t>
                       </w:r>
                     </w:p>
                   </w:txbxContent>
                 </v:textbox>
-                <w10:wrap type="square" side="largest"/>
               </v:rect>
             </w:pict>
           </mc:Fallback>
@@ -1076,7 +1964,7 @@
         <w:pStyle w:val="Heading1"/>
         <w:numPr>
           <w:ilvl w:val="0"/>
-          <w:numId w:val="1"/>
+          <w:numId w:val="2"/>
         </w:numPr>
         <w:rPr>
           <w:lang w:val="nl-NL"/>
@@ -1099,13 +1987,13 @@
         </w:rPr>
       </w:pPr>
       <w:r>
-        <w:rPr/>
-      </w:r>
-      <w:r>
+        <w:rPr>
+          <w:lang w:val="nl-NL"/>
+        </w:rPr>
         <mc:AlternateContent>
           <mc:Choice Requires="wps">
             <w:drawing>
-              <wp:anchor behindDoc="0" distT="0" distB="0" distL="0" distR="0" simplePos="0" locked="0" layoutInCell="1" allowOverlap="1" relativeHeight="4">
+              <wp:anchor behindDoc="0" distT="0" distB="0" distL="0" distR="0" simplePos="0" locked="0" layoutInCell="1" allowOverlap="1" relativeHeight="3">
                 <wp:simplePos x="0" y="0"/>
                 <wp:positionH relativeFrom="column">
                   <wp:align>center</wp:align>
@@ -1113,36 +2001,52 @@
                 <wp:positionV relativeFrom="paragraph">
                   <wp:posOffset>635</wp:posOffset>
                 </wp:positionV>
-                <wp:extent cx="6120130" cy="6024880"/>
+                <wp:extent cx="6120765" cy="6025515"/>
                 <wp:effectExtent l="0" t="0" r="0" b="0"/>
                 <wp:wrapSquare wrapText="largest"/>
-                <wp:docPr id="4" name="Frame2"/>
+                <wp:docPr id="5" name="Frame2"/>
                 <a:graphic xmlns:a="http://schemas.openxmlformats.org/drawingml/2006/main">
                   <a:graphicData uri="http://schemas.microsoft.com/office/word/2010/wordprocessingShape">
                     <wps:wsp>
-                      <wps:cNvSpPr txBox="1"/>
+                      <wps:cNvSpPr/>
                       <wps:spPr>
                         <a:xfrm>
                           <a:off x="0" y="0"/>
-                          <a:ext cx="6120130" cy="6024880"/>
+                          <a:ext cx="6120000" cy="6024960"/>
                         </a:xfrm>
-                        <a:prstGeom prst="rect"/>
+                        <a:prstGeom prst="rect">
+                          <a:avLst/>
+                        </a:prstGeom>
+                        <a:noFill/>
+                        <a:ln>
+                          <a:noFill/>
+                        </a:ln>
                       </wps:spPr>
+                      <wps:style>
+                        <a:lnRef idx="0"/>
+                        <a:fillRef idx="0"/>
+                        <a:effectRef idx="0"/>
+                        <a:fontRef idx="minor"/>
+                      </wps:style>
                       <wps:txbx>
                         <w:txbxContent>
                           <w:p>
                             <w:pPr>
                               <w:pStyle w:val="Afbeelding"/>
                               <w:spacing w:before="120" w:after="120"/>
-                              <w:rPr/>
+                              <w:rPr>
+                                <w:color w:val="auto"/>
+                              </w:rPr>
                             </w:pPr>
                             <w:r>
-                              <w:rPr/>
+                              <w:rPr>
+                                <w:color w:val="auto"/>
+                              </w:rPr>
                               <w:drawing>
                                 <wp:inline distT="0" distB="0" distL="0" distR="0">
                                   <wp:extent cx="6120130" cy="5740400"/>
                                   <wp:effectExtent l="0" t="0" r="0" b="0"/>
-                                  <wp:docPr id="5" name="Image2" descr=""/>
+                                  <wp:docPr id="7" name="Image2" descr=""/>
                                   <wp:cNvGraphicFramePr>
                                     <a:graphicFrameLocks xmlns:a="http://schemas.openxmlformats.org/drawingml/2006/main" noChangeAspect="1"/>
                                   </wp:cNvGraphicFramePr>
@@ -1150,7 +2054,7 @@
                                     <a:graphicData uri="http://schemas.openxmlformats.org/drawingml/2006/picture">
                                       <pic:pic xmlns:pic="http://schemas.openxmlformats.org/drawingml/2006/picture">
                                         <pic:nvPicPr>
-                                          <pic:cNvPr id="5" name="Image2" descr=""/>
+                                          <pic:cNvPr id="7" name="Image2" descr=""/>
                                           <pic:cNvPicPr>
                                             <a:picLocks noChangeAspect="1" noChangeArrowheads="1"/>
                                           </pic:cNvPicPr>
@@ -1179,15 +2083,20 @@
                             <w:r>
                               <w:rPr>
                                 <w:vanish/>
+                                <w:color w:val="auto"/>
                               </w:rPr>
                               <w:br/>
                             </w:r>
                             <w:r>
-                              <w:rPr/>
+                              <w:rPr>
+                                <w:color w:val="auto"/>
+                              </w:rPr>
                               <w:t xml:space="preserve">Afbeelding </w:t>
                             </w:r>
                             <w:r>
-                              <w:rPr/>
+                              <w:rPr>
+                                <w:color w:val="auto"/>
+                              </w:rPr>
                               <w:fldChar w:fldCharType="begin"/>
                             </w:r>
                             <w:r>
@@ -1207,13 +2116,15 @@
                               <w:fldChar w:fldCharType="end"/>
                             </w:r>
                             <w:r>
-                              <w:rPr/>
+                              <w:rPr>
+                                <w:color w:val="auto"/>
+                              </w:rPr>
                               <w:t>: Component Diagram</w:t>
                             </w:r>
                           </w:p>
                         </w:txbxContent>
                       </wps:txbx>
-                      <wps:bodyPr anchor="t" lIns="0" tIns="0" rIns="0" bIns="0">
+                      <wps:bodyPr lIns="0" rIns="0" tIns="0" bIns="0">
                         <a:noAutofit/>
                       </wps:bodyPr>
                     </wps:wsp>
@@ -1224,22 +2135,29 @@
           </mc:Choice>
           <mc:Fallback>
             <w:pict>
-              <v:rect style="position:absolute;rotation:0;width:481.9pt;height:474.4pt;mso-wrap-distance-left:0pt;mso-wrap-distance-right:0pt;mso-wrap-distance-top:0pt;mso-wrap-distance-bottom:0pt;margin-top:0pt;mso-position-vertical:top;mso-position-vertical-relative:text;margin-left:0pt;mso-position-horizontal:center;mso-position-horizontal-relative:text">
-                <v:textbox inset="0in,0in,0in,0in">
+              <v:rect id="shape_0" ID="Frame2" stroked="f" style="position:absolute;margin-left:0pt;margin-top:0.05pt;width:481.85pt;height:474.35pt;mso-position-horizontal:center">
+                <w10:wrap type="square"/>
+                <v:fill o:detectmouseclick="t" on="false"/>
+                <v:stroke color="#3465a4" joinstyle="round" endcap="flat"/>
+                <v:textbox>
                   <w:txbxContent>
                     <w:p>
                       <w:pPr>
                         <w:pStyle w:val="Afbeelding"/>
                         <w:spacing w:before="120" w:after="120"/>
-                        <w:rPr/>
+                        <w:rPr>
+                          <w:color w:val="auto"/>
+                        </w:rPr>
                       </w:pPr>
                       <w:r>
-                        <w:rPr/>
+                        <w:rPr>
+                          <w:color w:val="auto"/>
+                        </w:rPr>
                         <w:drawing>
                           <wp:inline distT="0" distB="0" distL="0" distR="0">
                             <wp:extent cx="6120130" cy="5740400"/>
                             <wp:effectExtent l="0" t="0" r="0" b="0"/>
-                            <wp:docPr id="6" name="Image2" descr=""/>
+                            <wp:docPr id="8" name="Image2" descr=""/>
                             <wp:cNvGraphicFramePr>
                               <a:graphicFrameLocks xmlns:a="http://schemas.openxmlformats.org/drawingml/2006/main" noChangeAspect="1"/>
                             </wp:cNvGraphicFramePr>
@@ -1247,7 +2165,7 @@
                               <a:graphicData uri="http://schemas.openxmlformats.org/drawingml/2006/picture">
                                 <pic:pic xmlns:pic="http://schemas.openxmlformats.org/drawingml/2006/picture">
                                   <pic:nvPicPr>
-                                    <pic:cNvPr id="6" name="Image2" descr=""/>
+                                    <pic:cNvPr id="8" name="Image2" descr=""/>
                                     <pic:cNvPicPr>
                                       <a:picLocks noChangeAspect="1" noChangeArrowheads="1"/>
                                     </pic:cNvPicPr>
@@ -1276,15 +2194,20 @@
                       <w:r>
                         <w:rPr>
                           <w:vanish/>
+                          <w:color w:val="auto"/>
                         </w:rPr>
                         <w:br/>
                       </w:r>
                       <w:r>
-                        <w:rPr/>
+                        <w:rPr>
+                          <w:color w:val="auto"/>
+                        </w:rPr>
                         <w:t xml:space="preserve">Afbeelding </w:t>
                       </w:r>
                       <w:r>
-                        <w:rPr/>
+                        <w:rPr>
+                          <w:color w:val="auto"/>
+                        </w:rPr>
                         <w:fldChar w:fldCharType="begin"/>
                       </w:r>
                       <w:r>
@@ -1304,13 +2227,14 @@
                         <w:fldChar w:fldCharType="end"/>
                       </w:r>
                       <w:r>
-                        <w:rPr/>
+                        <w:rPr>
+                          <w:color w:val="auto"/>
+                        </w:rPr>
                         <w:t>: Component Diagram</w:t>
                       </w:r>
                     </w:p>
                   </w:txbxContent>
                 </v:textbox>
-                <w10:wrap type="square" side="largest"/>
               </v:rect>
             </w:pict>
           </mc:Fallback>
@@ -1326,13 +2250,67 @@
         <w:rPr>
           <w:lang w:val="nl-NL"/>
         </w:rPr>
-        <w:t>I</w:t>
-      </w:r>
-      <w:r>
-        <w:rPr>
-          <w:lang w:val="nl-NL"/>
-        </w:rPr>
-        <w:t>n dit component diagram zijn de verschillende componenten van het systeem te zien. De client kan gebruikt worden om commando’s sturen naar de high level driver sturen via een ROS topic. Binnen de high level driver worden deze commando’s omgezet naar aanroepen naar de low level driver. Deze vertaald de aanroepen naar een commando welke via de seriële poort naar de SSC-32U stuurt. Dit stuk hardware vertaald dit commando en stuurt de daadwerkelijke servo’s in de AL5D aan.</w:t>
+        <w:t xml:space="preserve">In dit component diagram zijn de verschillende componenten van het systeem te zien. De client kan gebruikt worden om commando’s sturen naar de highlevel-driver sturen via een ROS topic. Binnen de highlevel-driver worden deze commando’s </w:t>
+      </w:r>
+      <w:r>
+        <w:rPr>
+          <w:lang w:val="nl-NL"/>
+        </w:rPr>
+        <w:t>vertaald en doorgeven aan de l</w:t>
+      </w:r>
+      <w:r>
+        <w:rPr>
+          <w:lang w:val="nl-NL"/>
+        </w:rPr>
+        <w:t>ow level driver. Deze vertaal</w:t>
+      </w:r>
+      <w:r>
+        <w:rPr>
+          <w:lang w:val="nl-NL"/>
+        </w:rPr>
+        <w:t>t</w:t>
+      </w:r>
+      <w:r>
+        <w:rPr>
+          <w:lang w:val="nl-NL"/>
+        </w:rPr>
+        <w:t xml:space="preserve"> de aanroepen naar een commando welke via de seriële poort naar de SSC-32U </w:t>
+      </w:r>
+      <w:r>
+        <w:rPr>
+          <w:lang w:val="nl-NL"/>
+        </w:rPr>
+        <w:t>wordt ver</w:t>
+      </w:r>
+      <w:r>
+        <w:rPr>
+          <w:lang w:val="nl-NL"/>
+        </w:rPr>
+        <w:t>stuur</w:t>
+      </w:r>
+      <w:r>
+        <w:rPr>
+          <w:lang w:val="nl-NL"/>
+        </w:rPr>
+        <w:t>d</w:t>
+      </w:r>
+      <w:r>
+        <w:rPr>
+          <w:lang w:val="nl-NL"/>
+        </w:rPr>
+        <w:t xml:space="preserve">. </w:t>
+      </w:r>
+      <w:r>
+        <w:rPr>
+          <w:lang w:val="nl-NL"/>
+        </w:rPr>
+        <w:t>De SSC-32U vertaalt op zijn beurt</w:t>
+      </w:r>
+      <w:r>
+        <w:rPr>
+          <w:lang w:val="nl-NL"/>
+        </w:rPr>
+        <w:t xml:space="preserve"> dit commando en stuurt de daadwerkelijke servo’s in de AL5D aan.</w:t>
       </w:r>
       <w:r>
         <w:br w:type="page"/>
@@ -1343,7 +2321,7 @@
         <w:pStyle w:val="Heading1"/>
         <w:numPr>
           <w:ilvl w:val="0"/>
-          <w:numId w:val="1"/>
+          <w:numId w:val="2"/>
         </w:numPr>
         <w:rPr>
           <w:lang w:val="nl-NL"/>
@@ -1366,13 +2344,13 @@
         </w:rPr>
       </w:pPr>
       <w:r>
-        <w:rPr/>
-      </w:r>
-      <w:r>
+        <w:rPr>
+          <w:lang w:val="nl-NL"/>
+        </w:rPr>
         <mc:AlternateContent>
           <mc:Choice Requires="wps">
             <w:drawing>
-              <wp:anchor behindDoc="0" distT="0" distB="0" distL="0" distR="0" simplePos="0" locked="0" layoutInCell="1" allowOverlap="1" relativeHeight="6">
+              <wp:anchor behindDoc="0" distT="0" distB="0" distL="0" distR="0" simplePos="0" locked="0" layoutInCell="1" allowOverlap="1" relativeHeight="4">
                 <wp:simplePos x="0" y="0"/>
                 <wp:positionH relativeFrom="column">
                   <wp:align>center</wp:align>
@@ -1380,36 +2358,52 @@
                 <wp:positionV relativeFrom="paragraph">
                   <wp:posOffset>635</wp:posOffset>
                 </wp:positionV>
-                <wp:extent cx="6120130" cy="4571365"/>
+                <wp:extent cx="6120765" cy="4572000"/>
                 <wp:effectExtent l="0" t="0" r="0" b="0"/>
                 <wp:wrapSquare wrapText="largest"/>
-                <wp:docPr id="7" name="Frame3"/>
+                <wp:docPr id="9" name="Frame3"/>
                 <a:graphic xmlns:a="http://schemas.openxmlformats.org/drawingml/2006/main">
                   <a:graphicData uri="http://schemas.microsoft.com/office/word/2010/wordprocessingShape">
                     <wps:wsp>
-                      <wps:cNvSpPr txBox="1"/>
+                      <wps:cNvSpPr/>
                       <wps:spPr>
                         <a:xfrm>
                           <a:off x="0" y="0"/>
-                          <a:ext cx="6120130" cy="4571365"/>
+                          <a:ext cx="6120000" cy="4571280"/>
                         </a:xfrm>
-                        <a:prstGeom prst="rect"/>
+                        <a:prstGeom prst="rect">
+                          <a:avLst/>
+                        </a:prstGeom>
+                        <a:noFill/>
+                        <a:ln>
+                          <a:noFill/>
+                        </a:ln>
                       </wps:spPr>
+                      <wps:style>
+                        <a:lnRef idx="0"/>
+                        <a:fillRef idx="0"/>
+                        <a:effectRef idx="0"/>
+                        <a:fontRef idx="minor"/>
+                      </wps:style>
                       <wps:txbx>
                         <w:txbxContent>
                           <w:p>
                             <w:pPr>
                               <w:pStyle w:val="Afbeelding"/>
                               <w:spacing w:before="120" w:after="120"/>
-                              <w:rPr/>
+                              <w:rPr>
+                                <w:color w:val="auto"/>
+                              </w:rPr>
                             </w:pPr>
                             <w:r>
-                              <w:rPr/>
+                              <w:rPr>
+                                <w:color w:val="auto"/>
+                              </w:rPr>
                               <w:drawing>
                                 <wp:inline distT="0" distB="0" distL="0" distR="0">
                                   <wp:extent cx="6120130" cy="4286885"/>
                                   <wp:effectExtent l="0" t="0" r="0" b="0"/>
-                                  <wp:docPr id="8" name="Image3" descr=""/>
+                                  <wp:docPr id="11" name="Image3" descr=""/>
                                   <wp:cNvGraphicFramePr>
                                     <a:graphicFrameLocks xmlns:a="http://schemas.openxmlformats.org/drawingml/2006/main" noChangeAspect="1"/>
                                   </wp:cNvGraphicFramePr>
@@ -1417,7 +2411,7 @@
                                     <a:graphicData uri="http://schemas.openxmlformats.org/drawingml/2006/picture">
                                       <pic:pic xmlns:pic="http://schemas.openxmlformats.org/drawingml/2006/picture">
                                         <pic:nvPicPr>
-                                          <pic:cNvPr id="8" name="Image3" descr=""/>
+                                          <pic:cNvPr id="11" name="Image3" descr=""/>
                                           <pic:cNvPicPr>
                                             <a:picLocks noChangeAspect="1" noChangeArrowheads="1"/>
                                           </pic:cNvPicPr>
@@ -1446,15 +2440,20 @@
                             <w:r>
                               <w:rPr>
                                 <w:vanish/>
+                                <w:color w:val="auto"/>
                               </w:rPr>
                               <w:br/>
                             </w:r>
                             <w:r>
-                              <w:rPr/>
+                              <w:rPr>
+                                <w:color w:val="auto"/>
+                              </w:rPr>
                               <w:t xml:space="preserve">Afbeelding </w:t>
                             </w:r>
                             <w:r>
-                              <w:rPr/>
+                              <w:rPr>
+                                <w:color w:val="auto"/>
+                              </w:rPr>
                               <w:fldChar w:fldCharType="begin"/>
                             </w:r>
                             <w:r>
@@ -1474,13 +2473,15 @@
                               <w:fldChar w:fldCharType="end"/>
                             </w:r>
                             <w:r>
-                              <w:rPr/>
+                              <w:rPr>
+                                <w:color w:val="auto"/>
+                              </w:rPr>
                               <w:t>: Sequence Diagram</w:t>
                             </w:r>
                           </w:p>
                         </w:txbxContent>
                       </wps:txbx>
-                      <wps:bodyPr anchor="t" lIns="0" tIns="0" rIns="0" bIns="0">
+                      <wps:bodyPr lIns="0" rIns="0" tIns="0" bIns="0">
                         <a:noAutofit/>
                       </wps:bodyPr>
                     </wps:wsp>
@@ -1491,22 +2492,29 @@
           </mc:Choice>
           <mc:Fallback>
             <w:pict>
-              <v:rect style="position:absolute;rotation:0;width:481.9pt;height:359.95pt;mso-wrap-distance-left:0pt;mso-wrap-distance-right:0pt;mso-wrap-distance-top:0pt;mso-wrap-distance-bottom:0pt;margin-top:0pt;mso-position-vertical:top;mso-position-vertical-relative:text;margin-left:0pt;mso-position-horizontal:center;mso-position-horizontal-relative:text">
-                <v:textbox inset="0in,0in,0in,0in">
+              <v:rect id="shape_0" ID="Frame3" stroked="f" style="position:absolute;margin-left:0pt;margin-top:0.05pt;width:481.85pt;height:359.9pt;mso-position-horizontal:center">
+                <w10:wrap type="square"/>
+                <v:fill o:detectmouseclick="t" on="false"/>
+                <v:stroke color="#3465a4" joinstyle="round" endcap="flat"/>
+                <v:textbox>
                   <w:txbxContent>
                     <w:p>
                       <w:pPr>
                         <w:pStyle w:val="Afbeelding"/>
                         <w:spacing w:before="120" w:after="120"/>
-                        <w:rPr/>
+                        <w:rPr>
+                          <w:color w:val="auto"/>
+                        </w:rPr>
                       </w:pPr>
                       <w:r>
-                        <w:rPr/>
+                        <w:rPr>
+                          <w:color w:val="auto"/>
+                        </w:rPr>
                         <w:drawing>
                           <wp:inline distT="0" distB="0" distL="0" distR="0">
                             <wp:extent cx="6120130" cy="4286885"/>
                             <wp:effectExtent l="0" t="0" r="0" b="0"/>
-                            <wp:docPr id="9" name="Image3" descr=""/>
+                            <wp:docPr id="12" name="Image3" descr=""/>
                             <wp:cNvGraphicFramePr>
                               <a:graphicFrameLocks xmlns:a="http://schemas.openxmlformats.org/drawingml/2006/main" noChangeAspect="1"/>
                             </wp:cNvGraphicFramePr>
@@ -1514,7 +2522,7 @@
                               <a:graphicData uri="http://schemas.openxmlformats.org/drawingml/2006/picture">
                                 <pic:pic xmlns:pic="http://schemas.openxmlformats.org/drawingml/2006/picture">
                                   <pic:nvPicPr>
-                                    <pic:cNvPr id="9" name="Image3" descr=""/>
+                                    <pic:cNvPr id="12" name="Image3" descr=""/>
                                     <pic:cNvPicPr>
                                       <a:picLocks noChangeAspect="1" noChangeArrowheads="1"/>
                                     </pic:cNvPicPr>
@@ -1543,15 +2551,20 @@
                       <w:r>
                         <w:rPr>
                           <w:vanish/>
+                          <w:color w:val="auto"/>
                         </w:rPr>
                         <w:br/>
                       </w:r>
                       <w:r>
-                        <w:rPr/>
+                        <w:rPr>
+                          <w:color w:val="auto"/>
+                        </w:rPr>
                         <w:t xml:space="preserve">Afbeelding </w:t>
                       </w:r>
                       <w:r>
-                        <w:rPr/>
+                        <w:rPr>
+                          <w:color w:val="auto"/>
+                        </w:rPr>
                         <w:fldChar w:fldCharType="begin"/>
                       </w:r>
                       <w:r>
@@ -1571,13 +2584,14 @@
                         <w:fldChar w:fldCharType="end"/>
                       </w:r>
                       <w:r>
-                        <w:rPr/>
+                        <w:rPr>
+                          <w:color w:val="auto"/>
+                        </w:rPr>
                         <w:t>: Sequence Diagram</w:t>
                       </w:r>
                     </w:p>
                   </w:txbxContent>
                 </v:textbox>
-                <w10:wrap type="square" side="largest"/>
               </v:rect>
             </w:pict>
           </mc:Fallback>
@@ -1593,13 +2607,31 @@
         <w:rPr>
           <w:lang w:val="nl-NL"/>
         </w:rPr>
-        <w:t>I</w:t>
-      </w:r>
-      <w:r>
-        <w:rPr>
-          <w:lang w:val="nl-NL"/>
-        </w:rPr>
-        <w:t>n het bovenstaande diagram is de opstartprocedure van de robotarm te zien in de vorm van een sequence diagram. Hierbij wordt de arm bij het opstarten naar de “park” positie gestuurd. Dit commando wordt zoals alle andere commando’s eerst gecontroleerd. Als het commando valide is dan wordt deze vertaald naar een string welke naar de  SSC-32U gestuurd kan worden en verstuurd. Wanneer het commando niet valide is wordt er een error gegenereerd en het commando genegeerd.</w:t>
+        <w:t xml:space="preserve">In het bovenstaande diagram is de opstartprocedure van de robotarm te zien in de vorm van een sequence diagram. Hierbij wordt de arm bij het opstarten naar de “park” positie gestuurd. Dit commando wordt zoals alle andere commando’s eerst gecontroleerd. Als het commando valide is dan wordt deze vertaald naar een string welke naar de SSC-32U gestuurd </w:t>
+      </w:r>
+      <w:r>
+        <w:rPr>
+          <w:lang w:val="nl-NL"/>
+        </w:rPr>
+        <w:t xml:space="preserve">wordt </w:t>
+      </w:r>
+      <w:r>
+        <w:rPr>
+          <w:lang w:val="nl-NL"/>
+        </w:rPr>
+        <w:t xml:space="preserve">verstuurd. Wanneer het commando niet valide is wordt er een error gegenereerd en </w:t>
+      </w:r>
+      <w:r>
+        <w:rPr>
+          <w:lang w:val="nl-NL"/>
+        </w:rPr>
+        <w:t xml:space="preserve">wordt </w:t>
+      </w:r>
+      <w:r>
+        <w:rPr>
+          <w:lang w:val="nl-NL"/>
+        </w:rPr>
+        <w:t>het commando genegeerd.</w:t>
       </w:r>
       <w:r>
         <w:br w:type="page"/>
@@ -1610,7 +2642,7 @@
         <w:pStyle w:val="Heading1"/>
         <w:numPr>
           <w:ilvl w:val="0"/>
-          <w:numId w:val="1"/>
+          <w:numId w:val="2"/>
         </w:numPr>
         <w:rPr>
           <w:lang w:val="nl-NL"/>
@@ -1633,9 +2665,11 @@
         </w:rPr>
       </w:pPr>
       <w:r>
-        <w:rPr/>
+        <w:rPr>
+          <w:lang w:val="nl-NL"/>
+        </w:rPr>
         <w:drawing>
-          <wp:anchor behindDoc="0" distT="0" distB="0" distL="0" distR="0" simplePos="0" locked="0" layoutInCell="1" allowOverlap="1" relativeHeight="8">
+          <wp:anchor behindDoc="0" distT="0" distB="0" distL="0" distR="0" simplePos="0" locked="0" layoutInCell="1" allowOverlap="1" relativeHeight="5">
             <wp:simplePos x="0" y="0"/>
             <wp:positionH relativeFrom="column">
               <wp:align>center</wp:align>
@@ -1646,7 +2680,7 @@
             <wp:extent cx="6120130" cy="2252980"/>
             <wp:effectExtent l="0" t="0" r="0" b="0"/>
             <wp:wrapSquare wrapText="largest"/>
-            <wp:docPr id="10" name="Image4" descr=""/>
+            <wp:docPr id="13" name="Image4" descr=""/>
             <wp:cNvGraphicFramePr>
               <a:graphicFrameLocks xmlns:a="http://schemas.openxmlformats.org/drawingml/2006/main" noChangeAspect="1"/>
             </wp:cNvGraphicFramePr>
@@ -1654,7 +2688,7 @@
               <a:graphicData uri="http://schemas.openxmlformats.org/drawingml/2006/picture">
                 <pic:pic xmlns:pic="http://schemas.openxmlformats.org/drawingml/2006/picture">
                   <pic:nvPicPr>
-                    <pic:cNvPr id="10" name="Image4" descr=""/>
+                    <pic:cNvPr id="13" name="Image4" descr=""/>
                     <pic:cNvPicPr>
                       <a:picLocks noChangeAspect="1" noChangeArrowheads="1"/>
                     </pic:cNvPicPr>
@@ -1691,13 +2725,105 @@
         <w:rPr>
           <w:lang w:val="nl-NL"/>
         </w:rPr>
-        <w:t>I</w:t>
-      </w:r>
-      <w:r>
-        <w:rPr>
-          <w:lang w:val="nl-NL"/>
-        </w:rPr>
-        <w:t>n dit protocol state diagram zijn de verschillende states van het programma te erkennen en de toegestane staat veranderingen. Hier is te zien dat het programma bij het opstarten naar de initialisatie staat gaat om de robotarm in de “park” stand te zetten. Hierna wordt er geluisterd naar commando’s en worden deze toegevoegd aan een lijst welke wordt afgehandeld. Wanneer er tijdens het afhandelen een stop commando binnenkomt gaat het programma naar de stopped staat waarna deze weer gaat wachten op nieuwe commando’s in de ready staat.</w:t>
+        <w:t xml:space="preserve">In dit protocol state diagram zijn de verschillende </w:t>
+      </w:r>
+      <w:r>
+        <w:rPr>
+          <w:lang w:val="nl-NL"/>
+        </w:rPr>
+        <w:t>toestanden</w:t>
+      </w:r>
+      <w:r>
+        <w:rPr>
+          <w:lang w:val="nl-NL"/>
+        </w:rPr>
+        <w:t xml:space="preserve"> van het programma te erkennen en de toegestane </w:t>
+      </w:r>
+      <w:r>
+        <w:rPr>
+          <w:lang w:val="nl-NL"/>
+        </w:rPr>
+        <w:t>toestandsv</w:t>
+      </w:r>
+      <w:r>
+        <w:rPr>
+          <w:lang w:val="nl-NL"/>
+        </w:rPr>
+        <w:t xml:space="preserve">eranderingen. Hier is te zien dat het programma bij het opstarten naar de initialisatie </w:t>
+      </w:r>
+      <w:bookmarkStart w:id="8" w:name="__DdeLink__212_3345724281"/>
+      <w:r>
+        <w:rPr>
+          <w:lang w:val="nl-NL"/>
+        </w:rPr>
+        <w:t>toestand</w:t>
+      </w:r>
+      <w:bookmarkEnd w:id="8"/>
+      <w:r>
+        <w:rPr>
+          <w:lang w:val="nl-NL"/>
+        </w:rPr>
+        <w:t xml:space="preserve"> gaat om de robotarm in de “park” stand te zetten. Hierna wordt er geluisterd naar </w:t>
+      </w:r>
+      <w:r>
+        <w:rPr>
+          <w:lang w:val="nl-NL"/>
+        </w:rPr>
+        <w:t xml:space="preserve">binnenkomende </w:t>
+      </w:r>
+      <w:r>
+        <w:rPr>
+          <w:lang w:val="nl-NL"/>
+        </w:rPr>
+        <w:t xml:space="preserve">commando’s. </w:t>
+      </w:r>
+      <w:r>
+        <w:rPr>
+          <w:lang w:val="nl-NL"/>
+        </w:rPr>
+        <w:t xml:space="preserve">Binnenkomende move-commando’s worden </w:t>
+      </w:r>
+      <w:r>
+        <w:rPr>
+          <w:lang w:val="nl-NL"/>
+        </w:rPr>
+        <w:t xml:space="preserve">toegevoegd aan een lijst. </w:t>
+      </w:r>
+      <w:r>
+        <w:rPr>
+          <w:lang w:val="nl-NL"/>
+        </w:rPr>
+        <w:t xml:space="preserve">Hierdoor zal de toestand verandere naar moving. </w:t>
+      </w:r>
+      <w:r>
+        <w:rPr>
+          <w:lang w:val="nl-NL"/>
+        </w:rPr>
+        <w:t xml:space="preserve">Wanneer er tijdens </w:t>
+      </w:r>
+      <w:r>
+        <w:rPr>
+          <w:lang w:val="nl-NL"/>
+        </w:rPr>
+        <w:t>de moving toestand</w:t>
+      </w:r>
+      <w:r>
+        <w:rPr>
+          <w:lang w:val="nl-NL"/>
+        </w:rPr>
+        <w:t xml:space="preserve"> een stop commando binnenkomt gaat het programma naar de stopped </w:t>
+      </w:r>
+      <w:r>
+        <w:rPr>
+          <w:lang w:val="nl-NL"/>
+        </w:rPr>
+        <w:t>toestand</w:t>
+      </w:r>
+      <w:r>
+        <w:rPr>
+          <w:lang w:val="nl-NL"/>
+        </w:rPr>
+        <w:t xml:space="preserve"> waarna deze weer gaat wachten op nieuwe commando’s in de ready staat.</w:t>
       </w:r>
     </w:p>
     <w:sectPr>
@@ -1707,6 +2833,7 @@
       <w:pgNumType w:fmt="decimal"/>
       <w:formProt w:val="false"/>
       <w:textDirection w:val="lrTb"/>
+      <w:docGrid w:type="default" w:linePitch="100" w:charSpace="0"/>
     </w:sectPr>
   </w:body>
 </w:document>
@@ -1813,6 +2940,244 @@
   <w:abstractNum w:abstractNumId="2">
     <w:lvl w:ilvl="0">
       <w:start w:val="1"/>
+      <w:numFmt w:val="none"/>
+      <w:suff w:val="nothing"/>
+      <w:lvlText w:val=""/>
+      <w:lvlJc w:val="left"/>
+      <w:pPr>
+        <w:ind w:left="0" w:hanging="0"/>
+      </w:pPr>
+    </w:lvl>
+    <w:lvl w:ilvl="1">
+      <w:start w:val="1"/>
+      <w:numFmt w:val="none"/>
+      <w:suff w:val="nothing"/>
+      <w:lvlText w:val=""/>
+      <w:lvlJc w:val="left"/>
+      <w:pPr>
+        <w:ind w:left="0" w:hanging="0"/>
+      </w:pPr>
+    </w:lvl>
+    <w:lvl w:ilvl="2">
+      <w:start w:val="1"/>
+      <w:numFmt w:val="none"/>
+      <w:suff w:val="nothing"/>
+      <w:lvlText w:val=""/>
+      <w:lvlJc w:val="left"/>
+      <w:pPr>
+        <w:ind w:left="0" w:hanging="0"/>
+      </w:pPr>
+    </w:lvl>
+    <w:lvl w:ilvl="3">
+      <w:start w:val="1"/>
+      <w:numFmt w:val="none"/>
+      <w:suff w:val="nothing"/>
+      <w:lvlText w:val=""/>
+      <w:lvlJc w:val="left"/>
+      <w:pPr>
+        <w:ind w:left="0" w:hanging="0"/>
+      </w:pPr>
+    </w:lvl>
+    <w:lvl w:ilvl="4">
+      <w:start w:val="1"/>
+      <w:numFmt w:val="none"/>
+      <w:suff w:val="nothing"/>
+      <w:lvlText w:val=""/>
+      <w:lvlJc w:val="left"/>
+      <w:pPr>
+        <w:ind w:left="0" w:hanging="0"/>
+      </w:pPr>
+    </w:lvl>
+    <w:lvl w:ilvl="5">
+      <w:start w:val="1"/>
+      <w:numFmt w:val="none"/>
+      <w:suff w:val="nothing"/>
+      <w:lvlText w:val=""/>
+      <w:lvlJc w:val="left"/>
+      <w:pPr>
+        <w:ind w:left="0" w:hanging="0"/>
+      </w:pPr>
+    </w:lvl>
+    <w:lvl w:ilvl="6">
+      <w:start w:val="1"/>
+      <w:numFmt w:val="none"/>
+      <w:suff w:val="nothing"/>
+      <w:lvlText w:val=""/>
+      <w:lvlJc w:val="left"/>
+      <w:pPr>
+        <w:ind w:left="0" w:hanging="0"/>
+      </w:pPr>
+    </w:lvl>
+    <w:lvl w:ilvl="7">
+      <w:start w:val="1"/>
+      <w:numFmt w:val="none"/>
+      <w:suff w:val="nothing"/>
+      <w:lvlText w:val=""/>
+      <w:lvlJc w:val="left"/>
+      <w:pPr>
+        <w:ind w:left="0" w:hanging="0"/>
+      </w:pPr>
+    </w:lvl>
+    <w:lvl w:ilvl="8">
+      <w:start w:val="1"/>
+      <w:numFmt w:val="none"/>
+      <w:suff w:val="nothing"/>
+      <w:lvlText w:val=""/>
+      <w:lvlJc w:val="left"/>
+      <w:pPr>
+        <w:ind w:left="0" w:hanging="0"/>
+      </w:pPr>
+    </w:lvl>
+  </w:abstractNum>
+  <w:abstractNum w:abstractNumId="3">
+    <w:lvl w:ilvl="0">
+      <w:start w:val="1"/>
+      <w:numFmt w:val="bullet"/>
+      <w:lvlText w:val=""/>
+      <w:lvlJc w:val="left"/>
+      <w:pPr>
+        <w:tabs>
+          <w:tab w:val="num" w:pos="720"/>
+        </w:tabs>
+        <w:ind w:left="720" w:hanging="360"/>
+      </w:pPr>
+      <w:rPr>
+        <w:rFonts w:ascii="Symbol" w:hAnsi="Symbol" w:cs="Symbol" w:hint="default"/>
+        <w:rFonts w:cs="OpenSymbol"/>
+      </w:rPr>
+    </w:lvl>
+    <w:lvl w:ilvl="1">
+      <w:start w:val="1"/>
+      <w:numFmt w:val="bullet"/>
+      <w:lvlText w:val="◦"/>
+      <w:lvlJc w:val="left"/>
+      <w:pPr>
+        <w:tabs>
+          <w:tab w:val="num" w:pos="1080"/>
+        </w:tabs>
+        <w:ind w:left="1080" w:hanging="360"/>
+      </w:pPr>
+      <w:rPr>
+        <w:rFonts w:ascii="OpenSymbol" w:hAnsi="OpenSymbol" w:cs="OpenSymbol" w:hint="default"/>
+        <w:rFonts w:cs="OpenSymbol"/>
+      </w:rPr>
+    </w:lvl>
+    <w:lvl w:ilvl="2">
+      <w:start w:val="1"/>
+      <w:numFmt w:val="bullet"/>
+      <w:lvlText w:val="▪"/>
+      <w:lvlJc w:val="left"/>
+      <w:pPr>
+        <w:tabs>
+          <w:tab w:val="num" w:pos="1440"/>
+        </w:tabs>
+        <w:ind w:left="1440" w:hanging="360"/>
+      </w:pPr>
+      <w:rPr>
+        <w:rFonts w:ascii="OpenSymbol" w:hAnsi="OpenSymbol" w:cs="OpenSymbol" w:hint="default"/>
+        <w:rFonts w:cs="OpenSymbol"/>
+      </w:rPr>
+    </w:lvl>
+    <w:lvl w:ilvl="3">
+      <w:start w:val="1"/>
+      <w:numFmt w:val="bullet"/>
+      <w:lvlText w:val=""/>
+      <w:lvlJc w:val="left"/>
+      <w:pPr>
+        <w:tabs>
+          <w:tab w:val="num" w:pos="1800"/>
+        </w:tabs>
+        <w:ind w:left="1800" w:hanging="360"/>
+      </w:pPr>
+      <w:rPr>
+        <w:rFonts w:ascii="Symbol" w:hAnsi="Symbol" w:cs="Symbol" w:hint="default"/>
+        <w:rFonts w:cs="OpenSymbol"/>
+      </w:rPr>
+    </w:lvl>
+    <w:lvl w:ilvl="4">
+      <w:start w:val="1"/>
+      <w:numFmt w:val="bullet"/>
+      <w:lvlText w:val="◦"/>
+      <w:lvlJc w:val="left"/>
+      <w:pPr>
+        <w:tabs>
+          <w:tab w:val="num" w:pos="2160"/>
+        </w:tabs>
+        <w:ind w:left="2160" w:hanging="360"/>
+      </w:pPr>
+      <w:rPr>
+        <w:rFonts w:ascii="OpenSymbol" w:hAnsi="OpenSymbol" w:cs="OpenSymbol" w:hint="default"/>
+        <w:rFonts w:cs="OpenSymbol"/>
+      </w:rPr>
+    </w:lvl>
+    <w:lvl w:ilvl="5">
+      <w:start w:val="1"/>
+      <w:numFmt w:val="bullet"/>
+      <w:lvlText w:val="▪"/>
+      <w:lvlJc w:val="left"/>
+      <w:pPr>
+        <w:tabs>
+          <w:tab w:val="num" w:pos="2520"/>
+        </w:tabs>
+        <w:ind w:left="2520" w:hanging="360"/>
+      </w:pPr>
+      <w:rPr>
+        <w:rFonts w:ascii="OpenSymbol" w:hAnsi="OpenSymbol" w:cs="OpenSymbol" w:hint="default"/>
+        <w:rFonts w:cs="OpenSymbol"/>
+      </w:rPr>
+    </w:lvl>
+    <w:lvl w:ilvl="6">
+      <w:start w:val="1"/>
+      <w:numFmt w:val="bullet"/>
+      <w:lvlText w:val=""/>
+      <w:lvlJc w:val="left"/>
+      <w:pPr>
+        <w:tabs>
+          <w:tab w:val="num" w:pos="2880"/>
+        </w:tabs>
+        <w:ind w:left="2880" w:hanging="360"/>
+      </w:pPr>
+      <w:rPr>
+        <w:rFonts w:ascii="Symbol" w:hAnsi="Symbol" w:cs="Symbol" w:hint="default"/>
+        <w:rFonts w:cs="OpenSymbol"/>
+      </w:rPr>
+    </w:lvl>
+    <w:lvl w:ilvl="7">
+      <w:start w:val="1"/>
+      <w:numFmt w:val="bullet"/>
+      <w:lvlText w:val="◦"/>
+      <w:lvlJc w:val="left"/>
+      <w:pPr>
+        <w:tabs>
+          <w:tab w:val="num" w:pos="3240"/>
+        </w:tabs>
+        <w:ind w:left="3240" w:hanging="360"/>
+      </w:pPr>
+      <w:rPr>
+        <w:rFonts w:ascii="OpenSymbol" w:hAnsi="OpenSymbol" w:cs="OpenSymbol" w:hint="default"/>
+        <w:rFonts w:cs="OpenSymbol"/>
+      </w:rPr>
+    </w:lvl>
+    <w:lvl w:ilvl="8">
+      <w:start w:val="1"/>
+      <w:numFmt w:val="bullet"/>
+      <w:lvlText w:val="▪"/>
+      <w:lvlJc w:val="left"/>
+      <w:pPr>
+        <w:tabs>
+          <w:tab w:val="num" w:pos="3600"/>
+        </w:tabs>
+        <w:ind w:left="3600" w:hanging="360"/>
+      </w:pPr>
+      <w:rPr>
+        <w:rFonts w:ascii="OpenSymbol" w:hAnsi="OpenSymbol" w:cs="OpenSymbol" w:hint="default"/>
+        <w:rFonts w:cs="OpenSymbol"/>
+      </w:rPr>
+    </w:lvl>
+  </w:abstractNum>
+  <w:abstractNum w:abstractNumId="4">
+    <w:lvl w:ilvl="0">
+      <w:start w:val="1"/>
       <w:numFmt w:val="bullet"/>
       <w:lvlText w:val=""/>
       <w:lvlJc w:val="left"/>
@@ -1962,6 +3327,12 @@
   <w:num w:numId="2">
     <w:abstractNumId w:val="2"/>
   </w:num>
+  <w:num w:numId="3">
+    <w:abstractNumId w:val="3"/>
+  </w:num>
+  <w:num w:numId="4">
+    <w:abstractNumId w:val="4"/>
+  </w:num>
 </w:numbering>
 </file>
 
@@ -1972,15 +3343,12 @@
       <w:rPr>
         <w:rFonts w:ascii="Liberation Serif" w:hAnsi="Liberation Serif" w:eastAsia="Noto Sans CJK SC Regular" w:cs="Lohit Devanagari"/>
         <w:kern w:val="2"/>
-        <w:sz w:val="24"/>
         <w:szCs w:val="24"/>
         <w:lang w:val="nl-NL" w:eastAsia="zh-CN" w:bidi="hi-IN"/>
       </w:rPr>
     </w:rPrDefault>
     <w:pPrDefault>
-      <w:pPr>
-        <w:widowControl/>
-      </w:pPr>
+      <w:pPr/>
     </w:pPrDefault>
   </w:docDefaults>
   <w:style w:type="paragraph" w:styleId="Normal">
@@ -1988,6 +3356,8 @@
     <w:qFormat/>
     <w:pPr>
       <w:widowControl/>
+      <w:bidi w:val="0"/>
+      <w:jc w:val="left"/>
     </w:pPr>
     <w:rPr>
       <w:rFonts w:ascii="Liberation Serif" w:hAnsi="Liberation Serif" w:eastAsia="Noto Sans CJK SC Regular" w:cs="Lohit Devanagari"/>
@@ -2001,7 +3371,6 @@
   <w:style w:type="paragraph" w:styleId="Heading1">
     <w:name w:val="Heading 1"/>
     <w:basedOn w:val="Heading"/>
-    <w:next w:val="TextBody"/>
     <w:qFormat/>
     <w:pPr>
       <w:numPr>
@@ -2021,7 +3390,6 @@
   <w:style w:type="paragraph" w:styleId="Heading2">
     <w:name w:val="Heading 2"/>
     <w:basedOn w:val="Heading"/>
-    <w:next w:val="TextBody"/>
     <w:qFormat/>
     <w:pPr>
       <w:numPr>
@@ -2041,7 +3409,6 @@
   <w:style w:type="paragraph" w:styleId="Heading3">
     <w:name w:val="Heading 3"/>
     <w:basedOn w:val="Heading"/>
-    <w:next w:val="TextBody"/>
     <w:qFormat/>
     <w:pPr>
       <w:numPr>
@@ -2061,7 +3428,6 @@
   <w:style w:type="paragraph" w:styleId="Heading4">
     <w:name w:val="Heading 4"/>
     <w:basedOn w:val="Heading"/>
-    <w:next w:val="TextBody"/>
     <w:qFormat/>
     <w:pPr>
       <w:numPr>
@@ -2099,6 +3465,74 @@
     <w:rPr>
       <w:rFonts w:ascii="OpenSymbol" w:hAnsi="OpenSymbol" w:eastAsia="OpenSymbol" w:cs="OpenSymbol"/>
     </w:rPr>
+  </w:style>
+  <w:style w:type="character" w:styleId="ListLabel1">
+    <w:name w:val="ListLabel 1"/>
+    <w:qFormat/>
+    <w:rPr>
+      <w:rFonts w:cs="OpenSymbol"/>
+    </w:rPr>
+  </w:style>
+  <w:style w:type="character" w:styleId="ListLabel2">
+    <w:name w:val="ListLabel 2"/>
+    <w:qFormat/>
+    <w:rPr>
+      <w:rFonts w:cs="OpenSymbol"/>
+    </w:rPr>
+  </w:style>
+  <w:style w:type="character" w:styleId="ListLabel3">
+    <w:name w:val="ListLabel 3"/>
+    <w:qFormat/>
+    <w:rPr>
+      <w:rFonts w:cs="OpenSymbol"/>
+    </w:rPr>
+  </w:style>
+  <w:style w:type="character" w:styleId="ListLabel4">
+    <w:name w:val="ListLabel 4"/>
+    <w:qFormat/>
+    <w:rPr>
+      <w:rFonts w:cs="OpenSymbol"/>
+    </w:rPr>
+  </w:style>
+  <w:style w:type="character" w:styleId="ListLabel5">
+    <w:name w:val="ListLabel 5"/>
+    <w:qFormat/>
+    <w:rPr>
+      <w:rFonts w:cs="OpenSymbol"/>
+    </w:rPr>
+  </w:style>
+  <w:style w:type="character" w:styleId="ListLabel6">
+    <w:name w:val="ListLabel 6"/>
+    <w:qFormat/>
+    <w:rPr>
+      <w:rFonts w:cs="OpenSymbol"/>
+    </w:rPr>
+  </w:style>
+  <w:style w:type="character" w:styleId="ListLabel7">
+    <w:name w:val="ListLabel 7"/>
+    <w:qFormat/>
+    <w:rPr>
+      <w:rFonts w:cs="OpenSymbol"/>
+    </w:rPr>
+  </w:style>
+  <w:style w:type="character" w:styleId="ListLabel8">
+    <w:name w:val="ListLabel 8"/>
+    <w:qFormat/>
+    <w:rPr>
+      <w:rFonts w:cs="OpenSymbol"/>
+    </w:rPr>
+  </w:style>
+  <w:style w:type="character" w:styleId="ListLabel9">
+    <w:name w:val="ListLabel 9"/>
+    <w:qFormat/>
+    <w:rPr>
+      <w:rFonts w:cs="OpenSymbol"/>
+    </w:rPr>
+  </w:style>
+  <w:style w:type="character" w:styleId="ListLabel10">
+    <w:name w:val="ListLabel 10"/>
+    <w:qFormat/>
+    <w:rPr/>
   </w:style>
   <w:style w:type="paragraph" w:styleId="Heading">
     <w:name w:val="Heading"/>
@@ -2158,9 +3592,10 @@
       <w:rFonts w:cs="Lohit Devanagari"/>
     </w:rPr>
   </w:style>
-  <w:style w:type="paragraph" w:styleId="ContentsHeading">
+  <w:style w:type="paragraph" w:styleId="TOAHeading">
     <w:name w:val="TOA Heading"/>
     <w:basedOn w:val="Heading"/>
+    <w:qFormat/>
     <w:pPr>
       <w:suppressLineNumbers/>
       <w:ind w:left="0" w:hanging="0"/>
@@ -2186,7 +3621,6 @@
   <w:style w:type="paragraph" w:styleId="Title">
     <w:name w:val="Title"/>
     <w:basedOn w:val="Heading"/>
-    <w:next w:val="TextBody"/>
     <w:qFormat/>
     <w:pPr>
       <w:jc w:val="center"/>
@@ -2238,5 +3672,12 @@
       <w:bCs/>
     </w:rPr>
   </w:style>
+  <w:style w:type="paragraph" w:styleId="FrameContents">
+    <w:name w:val="Frame Contents"/>
+    <w:basedOn w:val="Normal"/>
+    <w:qFormat/>
+    <w:pPr/>
+    <w:rPr/>
+  </w:style>
 </w:styles>
 </file>
</xml_diff>

<commit_message>
added QoS constraints to design document
</commit_message>
<xml_diff>
--- a/docs/Ontwerpdocument.docx
+++ b/docs/Ontwerpdocument.docx
@@ -6,9 +6,7 @@
       <w:pPr>
         <w:pStyle w:val="Title"/>
         <w:spacing w:before="240" w:after="120"/>
-        <w:rPr>
-          <w:lang w:val="nl-NL"/>
-        </w:rPr>
+        <w:rPr/>
       </w:pPr>
       <w:r>
         <w:rPr>
@@ -98,6 +96,7 @@
       <w:pPr>
         <w:pStyle w:val="Contents4"/>
         <w:tabs>
+          <w:tab w:val="right" w:pos="8789" w:leader="dot"/>
           <w:tab w:val="right" w:pos="9638" w:leader="dot"/>
         </w:tabs>
         <w:rPr/>
@@ -117,6 +116,7 @@
       <w:pPr>
         <w:pStyle w:val="Contents4"/>
         <w:tabs>
+          <w:tab w:val="right" w:pos="8789" w:leader="dot"/>
           <w:tab w:val="right" w:pos="9638" w:leader="dot"/>
         </w:tabs>
         <w:rPr/>
@@ -136,6 +136,7 @@
       <w:pPr>
         <w:pStyle w:val="Contents4"/>
         <w:tabs>
+          <w:tab w:val="right" w:pos="8789" w:leader="dot"/>
           <w:tab w:val="right" w:pos="9638" w:leader="dot"/>
         </w:tabs>
         <w:rPr/>
@@ -155,6 +156,7 @@
       <w:pPr>
         <w:pStyle w:val="Contents4"/>
         <w:tabs>
+          <w:tab w:val="right" w:pos="8789" w:leader="dot"/>
           <w:tab w:val="right" w:pos="9638" w:leader="dot"/>
         </w:tabs>
         <w:rPr/>
@@ -193,6 +195,7 @@
       <w:pPr>
         <w:pStyle w:val="Contents4"/>
         <w:tabs>
+          <w:tab w:val="right" w:pos="8789" w:leader="dot"/>
           <w:tab w:val="right" w:pos="9638" w:leader="dot"/>
         </w:tabs>
         <w:rPr/>
@@ -299,14 +302,13 @@
         </w:rPr>
       </w:pPr>
       <w:r>
-        <w:rPr/>
+        <w:rPr>
+          <w:lang w:val="nl-NL"/>
+        </w:rPr>
       </w:r>
       <w:r>
         <w:rPr/>
         <w:fldChar w:fldCharType="end"/>
-      </w:r>
-      <w:r>
-        <w:br w:type="page"/>
       </w:r>
     </w:p>
     <w:p>
@@ -376,21 +378,7 @@
           <w:szCs w:val="24"/>
           <w:lang w:val="nl-NL"/>
         </w:rPr>
-        <w:t xml:space="preserve">client-applicatie ontwikkeld. Deze client-applicatie verstuurt een reeks van verschillende instructies naar de server-applicatie, om zo de robot verschillende acties uit te laten voeren. </w:t>
-      </w:r>
-      <w:r>
-        <w:rPr>
-          <w:b w:val="false"/>
-          <w:i w:val="false"/>
-          <w:caps w:val="false"/>
-          <w:smallCaps w:val="false"/>
-          <w:color w:val="000000"/>
-          <w:spacing w:val="0"/>
-          <w:sz w:val="24"/>
-          <w:szCs w:val="24"/>
-          <w:lang w:val="nl-NL"/>
-        </w:rPr>
-        <w:t xml:space="preserve">De applicatie maakt gebruik van het het framework </w:t>
+        <w:t xml:space="preserve">client-applicatie ontwikkeld. Deze client-applicatie verstuurt een reeks van verschillende instructies naar de server-applicatie, om zo de robot verschillende acties uit te laten voeren. De applicatie maakt gebruik van het het framework </w:t>
       </w:r>
       <w:hyperlink r:id="rId2">
         <w:r>
@@ -867,8 +855,18 @@
           <w:sz w:val="24"/>
           <w:szCs w:val="24"/>
         </w:rPr>
-        <w:t>Hierbij laten we een aspect buiten beschouwing omdat dit niet te meten is, dit is het vertalen van het seriele commando door de SSC-32U. Hierover is in de documentatie geen informatie te vinden. In pri</w:t>
-      </w:r>
+        <w:t>Hierbij laten we een aspect buiten beschouwing omdat dit niet te meten is, dit is het vertalen van het seriele commando door de SSC-32U. Hierover is in de documentatie geen informatie te vinden. In principe zou het inlezen van een serieel commando en het vertalen hiervan niet lang moeten duren. We gaan er hier vanuit dat deze tijd verwaarloosbaar is.</w:t>
+      </w:r>
+    </w:p>
+    <w:p>
+      <w:pPr>
+        <w:pStyle w:val="TextBody"/>
+        <w:rPr>
+          <w:rFonts w:ascii="Liberation Serif" w:hAnsi="Liberation Serif"/>
+          <w:sz w:val="24"/>
+          <w:szCs w:val="24"/>
+        </w:rPr>
+      </w:pPr>
       <w:r>
         <w:rPr>
           <w:i w:val="false"/>
@@ -876,8 +874,14 @@
           <w:sz w:val="24"/>
           <w:szCs w:val="24"/>
         </w:rPr>
-        <w:t>n</w:t>
-      </w:r>
+        <w:t>Voor de rest van de aspecten gaan we uit van de worst-case scenario.</w:t>
+      </w:r>
+    </w:p>
+    <w:p>
+      <w:pPr>
+        <w:pStyle w:val="TextBody"/>
+        <w:rPr/>
+      </w:pPr>
       <w:r>
         <w:rPr>
           <w:i w:val="false"/>
@@ -885,59 +889,7 @@
           <w:sz w:val="24"/>
           <w:szCs w:val="24"/>
         </w:rPr>
-        <w:t>cipe zou het inlezen van een serieel commando en het vertalen hiervan niet lang moeten duren. We gaan er hier vanuit dat deze tijd verwaarloosbaar is.</w:t>
-      </w:r>
-    </w:p>
-    <w:p>
-      <w:pPr>
-        <w:pStyle w:val="TextBody"/>
-        <w:rPr>
-          <w:rFonts w:ascii="Liberation Serif" w:hAnsi="Liberation Serif"/>
-          <w:sz w:val="24"/>
-          <w:szCs w:val="24"/>
-        </w:rPr>
-      </w:pPr>
-      <w:r>
-        <w:rPr>
-          <w:i w:val="false"/>
-          <w:iCs w:val="false"/>
-          <w:sz w:val="24"/>
-          <w:szCs w:val="24"/>
-        </w:rPr>
-        <w:t>Voor de rest van de aspecten gaan we uit van de worst-case scenario.</w:t>
-      </w:r>
-    </w:p>
-    <w:p>
-      <w:pPr>
-        <w:pStyle w:val="TextBody"/>
-        <w:rPr/>
-      </w:pPr>
-      <w:r>
-        <w:rPr>
-          <w:i w:val="false"/>
-          <w:iCs w:val="false"/>
-          <w:sz w:val="24"/>
-          <w:szCs w:val="24"/>
-        </w:rPr>
-        <w:t>Uit testen is gebleken da</w:t>
-      </w:r>
-      <w:r>
-        <w:rPr>
-          <w:i w:val="false"/>
-          <w:iCs w:val="false"/>
-          <w:sz w:val="24"/>
-          <w:szCs w:val="24"/>
-        </w:rPr>
-        <w:t>t</w:t>
-      </w:r>
-      <w:r>
-        <w:rPr>
-          <w:i w:val="false"/>
-          <w:iCs w:val="false"/>
-          <w:sz w:val="24"/>
-          <w:szCs w:val="24"/>
-        </w:rPr>
-        <w:t xml:space="preserve"> deze aspecten zo lang duren:</w:t>
+        <w:t>Uit testen is gebleken dat deze aspecten zo lang duren:</w:t>
       </w:r>
     </w:p>
     <w:p>
@@ -1114,7 +1066,7 @@
                 <wp:positionV relativeFrom="paragraph">
                   <wp:posOffset>635</wp:posOffset>
                 </wp:positionV>
-                <wp:extent cx="6120130" cy="4264025"/>
+                <wp:extent cx="6120130" cy="5094605"/>
                 <wp:effectExtent l="0" t="0" r="0" b="0"/>
                 <wp:wrapSquare wrapText="largest"/>
                 <wp:docPr id="1" name="Frame1"/>
@@ -1125,7 +1077,7 @@
                       <wps:spPr>
                         <a:xfrm>
                           <a:off x="0" y="0"/>
-                          <a:ext cx="6120130" cy="4264025"/>
+                          <a:ext cx="6120130" cy="5094605"/>
                         </a:xfrm>
                         <a:prstGeom prst="rect"/>
                       </wps:spPr>
@@ -1141,7 +1093,7 @@
                               <w:rPr/>
                               <w:drawing>
                                 <wp:inline distT="0" distB="0" distL="0" distR="0">
-                                  <wp:extent cx="6120130" cy="3979545"/>
+                                  <wp:extent cx="6120130" cy="4810125"/>
                                   <wp:effectExtent l="0" t="0" r="0" b="0"/>
                                   <wp:docPr id="2" name="Image1" descr=""/>
                                   <wp:cNvGraphicFramePr>
@@ -1165,7 +1117,7 @@
                                         <pic:spPr bwMode="auto">
                                           <a:xfrm>
                                             <a:off x="0" y="0"/>
-                                            <a:ext cx="6120130" cy="3979545"/>
+                                            <a:ext cx="6120130" cy="4810125"/>
                                           </a:xfrm>
                                           <a:prstGeom prst="rect">
                                             <a:avLst/>
@@ -1209,15 +1161,7 @@
                             </w:r>
                             <w:r>
                               <w:rPr/>
-                              <w:t xml:space="preserve">: Usecase </w:t>
-                            </w:r>
-                            <w:r>
-                              <w:rPr/>
-                              <w:t>d</w:t>
-                            </w:r>
-                            <w:r>
-                              <w:rPr/>
-                              <w:t>iagram</w:t>
+                              <w:t>: Usecase Diagram</w:t>
                             </w:r>
                           </w:p>
                         </w:txbxContent>
@@ -1233,7 +1177,7 @@
           </mc:Choice>
           <mc:Fallback>
             <w:pict>
-              <v:rect style="position:absolute;rotation:0;width:481.9pt;height:335.75pt;mso-wrap-distance-left:0pt;mso-wrap-distance-right:0pt;mso-wrap-distance-top:0pt;mso-wrap-distance-bottom:0pt;margin-top:0pt;mso-position-vertical:top;mso-position-vertical-relative:text;margin-left:0pt;mso-position-horizontal:center;mso-position-horizontal-relative:text">
+              <v:rect style="position:absolute;rotation:0;width:481.9pt;height:401.15pt;mso-wrap-distance-left:0pt;mso-wrap-distance-right:0pt;mso-wrap-distance-top:0pt;mso-wrap-distance-bottom:0pt;margin-top:0pt;mso-position-vertical:top;mso-position-vertical-relative:text;margin-left:0pt;mso-position-horizontal:center;mso-position-horizontal-relative:text">
                 <v:textbox inset="0in,0in,0in,0in">
                   <w:txbxContent>
                     <w:p>
@@ -1246,7 +1190,7 @@
                         <w:rPr/>
                         <w:drawing>
                           <wp:inline distT="0" distB="0" distL="0" distR="0">
-                            <wp:extent cx="6120130" cy="3979545"/>
+                            <wp:extent cx="6120130" cy="4810125"/>
                             <wp:effectExtent l="0" t="0" r="0" b="0"/>
                             <wp:docPr id="3" name="Image1" descr=""/>
                             <wp:cNvGraphicFramePr>
@@ -1270,7 +1214,7 @@
                                   <pic:spPr bwMode="auto">
                                     <a:xfrm>
                                       <a:off x="0" y="0"/>
-                                      <a:ext cx="6120130" cy="3979545"/>
+                                      <a:ext cx="6120130" cy="4810125"/>
                                     </a:xfrm>
                                     <a:prstGeom prst="rect">
                                       <a:avLst/>
@@ -1314,15 +1258,7 @@
                       </w:r>
                       <w:r>
                         <w:rPr/>
-                        <w:t xml:space="preserve">: Usecase </w:t>
-                      </w:r>
-                      <w:r>
-                        <w:rPr/>
-                        <w:t>d</w:t>
-                      </w:r>
-                      <w:r>
-                        <w:rPr/>
-                        <w:t>iagram</w:t>
+                        <w:t>: Usecase Diagram</w:t>
                       </w:r>
                     </w:p>
                   </w:txbxContent>
@@ -1343,49 +1279,7 @@
         <w:rPr>
           <w:lang w:val="nl-NL"/>
         </w:rPr>
-        <w:t xml:space="preserve">Binnen dit usecase diagram </w:t>
-      </w:r>
-      <w:r>
-        <w:rPr>
-          <w:lang w:val="nl-NL"/>
-        </w:rPr>
-        <w:t xml:space="preserve">is er </w:t>
-      </w:r>
-      <w:r>
-        <w:rPr>
-          <w:lang w:val="nl-NL"/>
-        </w:rPr>
-        <w:t>een client die gebruik ma</w:t>
-      </w:r>
-      <w:r>
-        <w:rPr>
-          <w:lang w:val="nl-NL"/>
-        </w:rPr>
-        <w:t>akt</w:t>
-      </w:r>
-      <w:r>
-        <w:rPr>
-          <w:lang w:val="nl-NL"/>
-        </w:rPr>
-        <w:t xml:space="preserve"> van de robotarm. Deze kan de robotarm naar een van te voren ingestelde positie </w:t>
-      </w:r>
-      <w:r>
-        <w:rPr>
-          <w:lang w:val="nl-NL"/>
-        </w:rPr>
-        <w:t xml:space="preserve">of een zelfgekozen positie </w:t>
-      </w:r>
-      <w:r>
-        <w:rPr>
-          <w:lang w:val="nl-NL"/>
-        </w:rPr>
-        <w:t xml:space="preserve">sturen. Bij het uitvoeren van deze usecases worden de benodigde usecases in de subsystemen aangeroepen. Zo bestaat er een subsysteem om een servo naar een bepaalde positie te zetten welke gebruikt wordt door zowel de van te voren ingestelde versie en de zelfgekozen versie. Voor het stoppen is een ander subsysteem gedefinieerd. </w:t>
-      </w:r>
-      <w:r>
-        <w:rPr>
-          <w:lang w:val="nl-NL"/>
-        </w:rPr>
-        <w:t>De release en stop commando’s maken gebruik van de lock en unlock usecases.</w:t>
+        <w:t>Binnen dit usecase diagram is er een client die gebruik maakt van de robotarm. Deze kan de robotarm naar een van te voren ingestelde positie of een zelfgekozen positie sturen. Bij het uitvoeren van deze usecases worden de benodigde usecases in de subsystemen aangeroepen. Zo bestaat er een subsysteem om een servo naar een bepaalde positie te zetten welke gebruikt wordt door zowel de van te voren ingestelde versie en de zelfgekozen versie. Voor het stoppen is een ander subsysteem gedefinieerd. De release en stop commando’s maken gebruik van de lock en unlock usecases.</w:t>
       </w:r>
       <w:r>
         <w:br w:type="page"/>
@@ -1528,15 +1422,7 @@
                             </w:r>
                             <w:r>
                               <w:rPr/>
-                              <w:t xml:space="preserve">: Component </w:t>
-                            </w:r>
-                            <w:r>
-                              <w:rPr/>
-                              <w:t>d</w:t>
-                            </w:r>
-                            <w:r>
-                              <w:rPr/>
-                              <w:t>iagram</w:t>
+                              <w:t>: Component Diagram</w:t>
                             </w:r>
                           </w:p>
                         </w:txbxContent>
@@ -1633,15 +1519,7 @@
                       </w:r>
                       <w:r>
                         <w:rPr/>
-                        <w:t xml:space="preserve">: Component </w:t>
-                      </w:r>
-                      <w:r>
-                        <w:rPr/>
-                        <w:t>d</w:t>
-                      </w:r>
-                      <w:r>
-                        <w:rPr/>
-                        <w:t>iagram</w:t>
+                        <w:t>: Component Diagram</w:t>
                       </w:r>
                     </w:p>
                   </w:txbxContent>
@@ -1662,31 +1540,7 @@
         <w:rPr>
           <w:lang w:val="nl-NL"/>
         </w:rPr>
-        <w:t xml:space="preserve">In dit component diagram zijn de verschillende componenten van het systeem te zien. De client kan gebruikt worden om commando’s naar de highlevel-driver </w:t>
-      </w:r>
-      <w:r>
-        <w:rPr>
-          <w:lang w:val="nl-NL"/>
-        </w:rPr>
-        <w:t xml:space="preserve">te </w:t>
-      </w:r>
-      <w:r>
-        <w:rPr>
-          <w:lang w:val="nl-NL"/>
-        </w:rPr>
-        <w:t>sturen via een ROS topic. Binnen de highlevel-driver worden deze commando’s vertaald en doorgeven aan de lowleve</w:t>
-      </w:r>
-      <w:r>
-        <w:rPr>
-          <w:lang w:val="nl-NL"/>
-        </w:rPr>
-        <w:t>l-</w:t>
-      </w:r>
-      <w:r>
-        <w:rPr>
-          <w:lang w:val="nl-NL"/>
-        </w:rPr>
-        <w:t>driver. Deze vertaalt de aanroepen naar een commando welke via de seriële poort naar de SSC-32U wordt verstuurd. De SSC-32U vertaalt op zijn beurt dit commando en stuurt de daadwerkelijke servo’s in de AL5D aan.</w:t>
+        <w:t>In dit component diagram zijn de verschillende componenten van het systeem te zien. De client kan gebruikt worden om commando’s naar de highlevel-driver te sturen via een ROS topic. Binnen de highlevel-driver worden deze commando’s vertaald en doorgeven aan de lowlevel-driver. Deze vertaalt de aanroepen naar een commando welke via de seriële poort naar de SSC-32U wordt verstuurd. De SSC-32U vertaalt op zijn beurt dit commando en stuurt de daadwerkelijke servo’s in de AL5D aan.</w:t>
       </w:r>
       <w:r>
         <w:br w:type="page"/>
@@ -1699,9 +1553,7 @@
           <w:ilvl w:val="0"/>
           <w:numId w:val="2"/>
         </w:numPr>
-        <w:rPr>
-          <w:lang w:val="nl-NL"/>
-        </w:rPr>
+        <w:rPr/>
       </w:pPr>
       <w:bookmarkStart w:id="10" w:name="__RefHeading___Toc122_2075580451"/>
       <w:bookmarkEnd w:id="10"/>
@@ -1831,7 +1683,7 @@
                             </w:r>
                             <w:r>
                               <w:rPr/>
-                              <w:t>: Sequence diagram Initialisatie</w:t>
+                              <w:t>: Sequence Diagram Initialisatie</w:t>
                             </w:r>
                           </w:p>
                         </w:txbxContent>
@@ -1928,7 +1780,7 @@
                       </w:r>
                       <w:r>
                         <w:rPr/>
-                        <w:t>: Sequence diagram Initialisatie</w:t>
+                        <w:t>: Sequence Diagram Initialisatie</w:t>
                       </w:r>
                     </w:p>
                   </w:txbxContent>
@@ -2092,7 +1944,7 @@
                             </w:r>
                             <w:r>
                               <w:rPr/>
-                              <w:t>: Protocol state diagram</w:t>
+                              <w:t>: Protocol-State Diagram</w:t>
                             </w:r>
                           </w:p>
                         </w:txbxContent>
@@ -2189,7 +2041,7 @@
                       </w:r>
                       <w:r>
                         <w:rPr/>
-                        <w:t>: Protocol state diagram</w:t>
+                        <w:t>: Protocol-State Diagram</w:t>
                       </w:r>
                     </w:p>
                   </w:txbxContent>
@@ -2211,63 +2063,21 @@
         <w:rPr>
           <w:lang w:val="nl-NL"/>
         </w:rPr>
-        <w:t xml:space="preserve">In dit protocol state diagram zijn de verschillende toestanden van </w:t>
-      </w:r>
+        <w:t xml:space="preserve">In dit protocol state diagram zijn de verschillende toestanden van de server-applicatie te herkennen en de toegestane toestandsveranderingen. Hier is te zien dat het programma bij het opstarten naar de initialisatie </w:t>
+      </w:r>
+      <w:bookmarkStart w:id="12" w:name="__DdeLink__212_3345724281"/>
       <w:r>
         <w:rPr>
           <w:lang w:val="nl-NL"/>
         </w:rPr>
-        <w:t xml:space="preserve">de server-applicatie </w:t>
-      </w:r>
+        <w:t>toestand</w:t>
+      </w:r>
+      <w:bookmarkEnd w:id="12"/>
       <w:r>
         <w:rPr>
           <w:lang w:val="nl-NL"/>
         </w:rPr>
-        <w:t xml:space="preserve">te </w:t>
-      </w:r>
-      <w:r>
-        <w:rPr>
-          <w:lang w:val="nl-NL"/>
-        </w:rPr>
-        <w:t>h</w:t>
-      </w:r>
-      <w:r>
-        <w:rPr>
-          <w:lang w:val="nl-NL"/>
-        </w:rPr>
-        <w:t xml:space="preserve">erkennen en de toegestane toestandsveranderingen. Hier is te zien dat het programma bij het opstarten naar de initialisatie </w:t>
-      </w:r>
-      <w:bookmarkStart w:id="12" w:name="__DdeLink__212_3345724281"/>
-      <w:r>
-        <w:rPr>
-          <w:lang w:val="nl-NL"/>
-        </w:rPr>
-        <w:t>toestand</w:t>
-      </w:r>
-      <w:bookmarkEnd w:id="12"/>
-      <w:r>
-        <w:rPr>
-          <w:lang w:val="nl-NL"/>
-        </w:rPr>
-        <w:t xml:space="preserve"> gaat om de robotarm in de “park” stand te zetten. Hierna wordt er geluisterd naar binnenkomende commando’s. Binnenkomende move-commando’s worden toegevoegd aan een lijst. Hierdoor zal de toestand verandere</w:t>
-      </w:r>
-      <w:r>
-        <w:rPr>
-          <w:lang w:val="nl-NL"/>
-        </w:rPr>
-        <w:t>n</w:t>
-      </w:r>
-      <w:r>
-        <w:rPr>
-          <w:lang w:val="nl-NL"/>
-        </w:rPr>
-        <w:t xml:space="preserve"> naar moving. Wanneer er tijdens de moving toestand een stop commando binnenkomt gaat het programma naar de stopped toestand waarna </w:t>
-      </w:r>
-      <w:r>
-        <w:rPr>
-          <w:lang w:val="nl-NL"/>
-        </w:rPr>
-        <w:t>de robotarm gelocked wordt en wacht op een release event. Na een release event ontvangen te hebben gaat de applicatie weer naar de ready toestand.</w:t>
+        <w:t xml:space="preserve"> gaat om de robotarm in de “park” stand te zetten. Hierna wordt er geluisterd naar binnenkomende commando’s. Binnenkomende move-commando’s worden toegevoegd aan een lijst. Hierdoor zal de toestand veranderen naar moving. Wanneer er tijdens de moving toestand een stop commando binnenkomt gaat het programma naar de stopped toestand waarna de robotarm gelocked wordt en wacht op een release event. Na een release event ontvangen te hebben gaat de applicatie weer naar de ready toestand.</w:t>
       </w:r>
     </w:p>
     <w:sectPr>
@@ -3110,6 +2920,152 @@
     <w:qFormat/>
     <w:rPr/>
   </w:style>
+  <w:style w:type="character" w:styleId="ListLabel30">
+    <w:name w:val="ListLabel 30"/>
+    <w:qFormat/>
+    <w:rPr>
+      <w:rFonts w:cs="OpenSymbol"/>
+    </w:rPr>
+  </w:style>
+  <w:style w:type="character" w:styleId="ListLabel31">
+    <w:name w:val="ListLabel 31"/>
+    <w:qFormat/>
+    <w:rPr>
+      <w:rFonts w:cs="OpenSymbol"/>
+    </w:rPr>
+  </w:style>
+  <w:style w:type="character" w:styleId="ListLabel32">
+    <w:name w:val="ListLabel 32"/>
+    <w:qFormat/>
+    <w:rPr>
+      <w:rFonts w:cs="OpenSymbol"/>
+    </w:rPr>
+  </w:style>
+  <w:style w:type="character" w:styleId="ListLabel33">
+    <w:name w:val="ListLabel 33"/>
+    <w:qFormat/>
+    <w:rPr>
+      <w:rFonts w:cs="OpenSymbol"/>
+    </w:rPr>
+  </w:style>
+  <w:style w:type="character" w:styleId="ListLabel34">
+    <w:name w:val="ListLabel 34"/>
+    <w:qFormat/>
+    <w:rPr>
+      <w:rFonts w:cs="OpenSymbol"/>
+    </w:rPr>
+  </w:style>
+  <w:style w:type="character" w:styleId="ListLabel35">
+    <w:name w:val="ListLabel 35"/>
+    <w:qFormat/>
+    <w:rPr>
+      <w:rFonts w:cs="OpenSymbol"/>
+    </w:rPr>
+  </w:style>
+  <w:style w:type="character" w:styleId="ListLabel36">
+    <w:name w:val="ListLabel 36"/>
+    <w:qFormat/>
+    <w:rPr>
+      <w:rFonts w:cs="OpenSymbol"/>
+    </w:rPr>
+  </w:style>
+  <w:style w:type="character" w:styleId="ListLabel37">
+    <w:name w:val="ListLabel 37"/>
+    <w:qFormat/>
+    <w:rPr>
+      <w:rFonts w:cs="OpenSymbol"/>
+    </w:rPr>
+  </w:style>
+  <w:style w:type="character" w:styleId="ListLabel38">
+    <w:name w:val="ListLabel 38"/>
+    <w:qFormat/>
+    <w:rPr>
+      <w:rFonts w:cs="OpenSymbol"/>
+    </w:rPr>
+  </w:style>
+  <w:style w:type="character" w:styleId="ListLabel39">
+    <w:name w:val="ListLabel 39"/>
+    <w:qFormat/>
+    <w:rPr>
+      <w:rFonts w:cs="OpenSymbol"/>
+    </w:rPr>
+  </w:style>
+  <w:style w:type="character" w:styleId="ListLabel40">
+    <w:name w:val="ListLabel 40"/>
+    <w:qFormat/>
+    <w:rPr>
+      <w:rFonts w:cs="OpenSymbol"/>
+    </w:rPr>
+  </w:style>
+  <w:style w:type="character" w:styleId="ListLabel41">
+    <w:name w:val="ListLabel 41"/>
+    <w:qFormat/>
+    <w:rPr>
+      <w:rFonts w:cs="OpenSymbol"/>
+    </w:rPr>
+  </w:style>
+  <w:style w:type="character" w:styleId="ListLabel42">
+    <w:name w:val="ListLabel 42"/>
+    <w:qFormat/>
+    <w:rPr>
+      <w:rFonts w:cs="OpenSymbol"/>
+    </w:rPr>
+  </w:style>
+  <w:style w:type="character" w:styleId="ListLabel43">
+    <w:name w:val="ListLabel 43"/>
+    <w:qFormat/>
+    <w:rPr>
+      <w:rFonts w:cs="OpenSymbol"/>
+    </w:rPr>
+  </w:style>
+  <w:style w:type="character" w:styleId="ListLabel44">
+    <w:name w:val="ListLabel 44"/>
+    <w:qFormat/>
+    <w:rPr>
+      <w:rFonts w:cs="OpenSymbol"/>
+    </w:rPr>
+  </w:style>
+  <w:style w:type="character" w:styleId="ListLabel45">
+    <w:name w:val="ListLabel 45"/>
+    <w:qFormat/>
+    <w:rPr>
+      <w:rFonts w:cs="OpenSymbol"/>
+    </w:rPr>
+  </w:style>
+  <w:style w:type="character" w:styleId="ListLabel46">
+    <w:name w:val="ListLabel 46"/>
+    <w:qFormat/>
+    <w:rPr>
+      <w:rFonts w:cs="OpenSymbol"/>
+    </w:rPr>
+  </w:style>
+  <w:style w:type="character" w:styleId="ListLabel47">
+    <w:name w:val="ListLabel 47"/>
+    <w:qFormat/>
+    <w:rPr>
+      <w:rFonts w:cs="OpenSymbol"/>
+    </w:rPr>
+  </w:style>
+  <w:style w:type="character" w:styleId="ListLabel48">
+    <w:name w:val="ListLabel 48"/>
+    <w:qFormat/>
+    <w:rPr>
+      <w:b w:val="false"/>
+      <w:i w:val="false"/>
+      <w:caps w:val="false"/>
+      <w:smallCaps w:val="false"/>
+      <w:color w:val="000000"/>
+      <w:spacing w:val="0"/>
+      <w:sz w:val="24"/>
+      <w:szCs w:val="24"/>
+      <w:lang w:val="nl-NL"/>
+    </w:rPr>
+  </w:style>
+  <w:style w:type="character" w:styleId="ListLabel49">
+    <w:name w:val="ListLabel 49"/>
+    <w:qFormat/>
+    <w:rPr/>
+  </w:style>
   <w:style w:type="paragraph" w:styleId="Heading">
     <w:name w:val="Heading"/>
     <w:basedOn w:val="Normal"/>

</xml_diff>